<commit_message>
Updated Sections 1, 2, 3, 4, 4.1 and 5
</commit_message>
<xml_diff>
--- a/docs/Section 4-1 Four Assembly.docx
+++ b/docs/Section 4-1 Four Assembly.docx
@@ -4,29 +4,9 @@
   <w:body>
     <w:p>
       <w:pPr>
-        <w:pStyle w:val="Standard"/>
-        <w:tabs>
-          <w:tab w:val="left" w:pos="7088"/>
-        </w:tabs>
-        <w:spacing w:after="0"/>
-        <w:rPr>
-          <w:rFonts w:ascii="Times New Roman" w:hAnsi="Times New Roman" w:cs="Times New Roman"/>
-          <w:b/>
-          <w:bCs/>
-          <w:sz w:val="32"/>
-          <w:szCs w:val="32"/>
-          <w:lang w:val="en-AU"/>
-        </w:rPr>
-      </w:pPr>
-      <w:r>
-        <w:rPr>
-          <w:rFonts w:ascii="Times New Roman" w:hAnsi="Times New Roman" w:cs="Times New Roman"/>
-          <w:b/>
-          <w:bCs/>
-          <w:sz w:val="32"/>
-          <w:szCs w:val="32"/>
-          <w:lang w:val="en-AU"/>
-        </w:rPr>
+        <w:pStyle w:val="Heading1"/>
+      </w:pPr>
+      <w:r>
         <w:t>Section 4-1: The Founding of the Fourfold Assembly</w:t>
       </w:r>
     </w:p>
@@ -116,46 +96,9 @@
     </w:p>
     <w:p>
       <w:pPr>
-        <w:pStyle w:val="Standard"/>
-        <w:tabs>
-          <w:tab w:val="left" w:pos="7088"/>
-        </w:tabs>
-        <w:spacing w:after="0"/>
-        <w:rPr>
-          <w:rFonts w:ascii="Times New Roman" w:hAnsi="Times New Roman" w:cs="Times New Roman"/>
-          <w:b/>
-          <w:bCs/>
-          <w:sz w:val="28"/>
-          <w:szCs w:val="28"/>
-          <w:lang w:val="en-AU"/>
-        </w:rPr>
-      </w:pPr>
-    </w:p>
-    <w:p>
-      <w:pPr>
-        <w:pStyle w:val="Standard"/>
-        <w:tabs>
-          <w:tab w:val="left" w:pos="7088"/>
-        </w:tabs>
-        <w:spacing w:after="0"/>
-        <w:rPr>
-          <w:rFonts w:ascii="Times New Roman" w:hAnsi="Times New Roman" w:cs="Times New Roman"/>
-          <w:b/>
-          <w:bCs/>
-          <w:sz w:val="28"/>
-          <w:szCs w:val="28"/>
-          <w:lang w:val="en-AU"/>
-        </w:rPr>
-      </w:pPr>
-      <w:r>
-        <w:rPr>
-          <w:rFonts w:ascii="Times New Roman" w:hAnsi="Times New Roman" w:cs="Times New Roman"/>
-          <w:b/>
-          <w:bCs/>
-          <w:sz w:val="28"/>
-          <w:szCs w:val="28"/>
-          <w:lang w:val="en-AU"/>
-        </w:rPr>
+        <w:pStyle w:val="Heading2"/>
+      </w:pPr>
+      <w:r>
         <w:t>Preparing to Teach the Dhamma</w:t>
       </w:r>
     </w:p>
@@ -478,23 +421,9 @@
     </w:p>
     <w:p>
       <w:pPr>
-        <w:pStyle w:val="Standard"/>
-        <w:tabs>
-          <w:tab w:val="left" w:pos="7088"/>
-        </w:tabs>
-        <w:spacing w:after="0"/>
-        <w:rPr>
-          <w:rFonts w:ascii="Times New Roman" w:hAnsi="Times New Roman" w:cs="Times New Roman"/>
-          <w:b/>
-          <w:bCs/>
-        </w:rPr>
-      </w:pPr>
-      <w:r>
-        <w:rPr>
-          <w:rFonts w:ascii="Times New Roman" w:hAnsi="Times New Roman" w:cs="Times New Roman"/>
-          <w:b/>
-          <w:bCs/>
-        </w:rPr>
+        <w:pStyle w:val="Heading2"/>
+      </w:pPr>
+      <w:r>
         <w:t>The Fourfold Assembly</w:t>
       </w:r>
     </w:p>
@@ -608,32 +537,13 @@
     </w:p>
     <w:p>
       <w:pPr>
-        <w:pStyle w:val="Standard"/>
-        <w:tabs>
-          <w:tab w:val="left" w:pos="7088"/>
-        </w:tabs>
-        <w:spacing w:after="0"/>
-        <w:rPr>
-          <w:rFonts w:ascii="Times New Roman" w:hAnsi="Times New Roman" w:cs="Times New Roman"/>
-          <w:b/>
-          <w:bCs/>
-        </w:rPr>
-      </w:pPr>
-      <w:r>
-        <w:rPr>
-          <w:rFonts w:ascii="Times New Roman" w:hAnsi="Times New Roman" w:cs="Times New Roman"/>
-          <w:b/>
-          <w:bCs/>
-        </w:rPr>
+        <w:pStyle w:val="Heading3"/>
+      </w:pPr>
+      <w:r>
         <w:t xml:space="preserve">The Buddha’s Resolve to Establish the </w:t>
       </w:r>
       <w:proofErr w:type="spellStart"/>
       <w:r>
-        <w:rPr>
-          <w:rFonts w:ascii="Times New Roman" w:hAnsi="Times New Roman" w:cs="Times New Roman"/>
-          <w:b/>
-          <w:bCs/>
-        </w:rPr>
         <w:t>Sāsana</w:t>
       </w:r>
       <w:proofErr w:type="spellEnd"/>
@@ -707,7 +617,14 @@
         <w:rPr>
           <w:rFonts w:ascii="Times New Roman" w:hAnsi="Times New Roman" w:cs="Times New Roman"/>
         </w:rPr>
-        <w:t xml:space="preserve">, beneath the Goatherd’s Banyan tree. Māra, realizing that the Blessed One’s teachings would liberate countless beings, attempted to persuade him to enter final </w:t>
+        <w:t xml:space="preserve">, beneath the Goatherd’s </w:t>
+      </w:r>
+      <w:r>
+        <w:rPr>
+          <w:rFonts w:ascii="Times New Roman" w:hAnsi="Times New Roman" w:cs="Times New Roman"/>
+        </w:rPr>
+        <w:lastRenderedPageBreak/>
+        <w:t xml:space="preserve">Banyan tree. Māra, realizing that the Blessed One’s teachings would liberate countless beings, attempted to persuade him to enter final </w:t>
       </w:r>
       <w:proofErr w:type="spellStart"/>
       <w:r>
@@ -753,7 +670,6 @@
         <w:rPr>
           <w:rFonts w:ascii="Times New Roman" w:hAnsi="Times New Roman" w:cs="Times New Roman"/>
         </w:rPr>
-        <w:lastRenderedPageBreak/>
         <w:t>Māra said:</w:t>
       </w:r>
       <w:r>
@@ -949,23 +865,9 @@
     </w:p>
     <w:p>
       <w:pPr>
-        <w:pStyle w:val="Standard"/>
-        <w:tabs>
-          <w:tab w:val="left" w:pos="7088"/>
-        </w:tabs>
-        <w:spacing w:after="0"/>
-        <w:rPr>
-          <w:rFonts w:ascii="Times New Roman" w:hAnsi="Times New Roman" w:cs="Times New Roman"/>
-          <w:b/>
-          <w:bCs/>
-        </w:rPr>
-      </w:pPr>
-      <w:r>
-        <w:rPr>
-          <w:rFonts w:ascii="Times New Roman" w:hAnsi="Times New Roman" w:cs="Times New Roman"/>
-          <w:b/>
-          <w:bCs/>
-        </w:rPr>
+        <w:pStyle w:val="Heading3"/>
+      </w:pPr>
+      <w:r>
         <w:t>The Buddha’s First Missionaries</w:t>
       </w:r>
     </w:p>
@@ -1110,32 +1012,6 @@
         <w:rPr>
           <w:rFonts w:ascii="Times New Roman" w:hAnsi="Times New Roman" w:cs="Times New Roman"/>
           <w:lang w:val="en"/>
-        </w:rPr>
-      </w:pPr>
-    </w:p>
-    <w:p>
-      <w:pPr>
-        <w:pStyle w:val="Standard"/>
-        <w:tabs>
-          <w:tab w:val="left" w:pos="7088"/>
-        </w:tabs>
-        <w:spacing w:after="0"/>
-        <w:rPr>
-          <w:rFonts w:ascii="Times New Roman" w:hAnsi="Times New Roman" w:cstheme="minorBidi"/>
-          <w:lang w:val="en" w:bidi="si-LK"/>
-        </w:rPr>
-      </w:pPr>
-    </w:p>
-    <w:p>
-      <w:pPr>
-        <w:pStyle w:val="Standard"/>
-        <w:tabs>
-          <w:tab w:val="left" w:pos="7088"/>
-        </w:tabs>
-        <w:spacing w:after="0"/>
-        <w:rPr>
-          <w:rFonts w:ascii="Times New Roman" w:hAnsi="Times New Roman" w:cstheme="minorBidi"/>
-          <w:lang w:val="en" w:bidi="si-LK"/>
         </w:rPr>
       </w:pPr>
       <w:r>
@@ -1146,13 +1022,13 @@
           <w14:ligatures w14:val="standardContextual"/>
         </w:rPr>
         <w:drawing>
-          <wp:anchor distT="0" distB="0" distL="114300" distR="114300" simplePos="0" relativeHeight="251664384" behindDoc="1" locked="0" layoutInCell="1" allowOverlap="1" wp14:anchorId="24B7E8F8" wp14:editId="35910BB9">
+          <wp:anchor distT="0" distB="0" distL="114300" distR="114300" simplePos="0" relativeHeight="251664384" behindDoc="1" locked="0" layoutInCell="1" allowOverlap="1" wp14:anchorId="24B7E8F8" wp14:editId="20C6F12F">
             <wp:simplePos x="0" y="0"/>
             <wp:positionH relativeFrom="column">
-              <wp:posOffset>190500</wp:posOffset>
+              <wp:posOffset>1009650</wp:posOffset>
             </wp:positionH>
             <wp:positionV relativeFrom="paragraph">
-              <wp:posOffset>94615</wp:posOffset>
+              <wp:posOffset>67945</wp:posOffset>
             </wp:positionV>
             <wp:extent cx="2849245" cy="2819400"/>
             <wp:effectExtent l="0" t="0" r="8255" b="0"/>
@@ -1238,143 +1114,6 @@
         </w:tabs>
         <w:spacing w:after="0"/>
         <w:rPr>
-          <w:rFonts w:asciiTheme="minorHAnsi" w:hAnsiTheme="minorHAnsi" w:cstheme="minorHAnsi"/>
-          <w:sz w:val="22"/>
-          <w:szCs w:val="22"/>
-          <w:lang w:val="en" w:bidi="si-LK"/>
-        </w:rPr>
-      </w:pPr>
-      <w:r>
-        <w:rPr>
-          <w:rFonts w:asciiTheme="minorHAnsi" w:hAnsiTheme="minorHAnsi" w:cstheme="minorHAnsi"/>
-          <w:b/>
-          <w:bCs/>
-          <w:sz w:val="22"/>
-          <w:szCs w:val="22"/>
-          <w:lang w:val="en" w:bidi="si-LK"/>
-        </w:rPr>
-        <w:t xml:space="preserve">The Five group of ascetics listening to the first </w:t>
-      </w:r>
-      <w:r>
-        <w:rPr>
-          <w:rFonts w:asciiTheme="minorHAnsi" w:hAnsiTheme="minorHAnsi" w:cstheme="minorHAnsi"/>
-          <w:b/>
-          <w:bCs/>
-          <w:sz w:val="22"/>
-          <w:szCs w:val="22"/>
-          <w:lang w:val="en" w:bidi="si-LK"/>
-        </w:rPr>
-        <w:t>se</w:t>
-      </w:r>
-      <w:r>
-        <w:rPr>
-          <w:rFonts w:asciiTheme="minorHAnsi" w:hAnsiTheme="minorHAnsi" w:cstheme="minorHAnsi"/>
-          <w:b/>
-          <w:bCs/>
-          <w:sz w:val="22"/>
-          <w:szCs w:val="22"/>
-          <w:lang w:val="en" w:bidi="si-LK"/>
-        </w:rPr>
-        <w:t>rmon</w:t>
-      </w:r>
-      <w:r>
-        <w:rPr>
-          <w:rFonts w:asciiTheme="minorHAnsi" w:hAnsiTheme="minorHAnsi" w:cstheme="minorHAnsi"/>
-          <w:b/>
-          <w:bCs/>
-          <w:sz w:val="22"/>
-          <w:szCs w:val="22"/>
-          <w:lang w:val="en" w:bidi="si-LK"/>
-        </w:rPr>
-        <w:t xml:space="preserve"> of the Bu</w:t>
-      </w:r>
-      <w:r>
-        <w:rPr>
-          <w:rFonts w:asciiTheme="minorHAnsi" w:hAnsiTheme="minorHAnsi" w:cstheme="minorHAnsi"/>
-          <w:b/>
-          <w:bCs/>
-          <w:sz w:val="22"/>
-          <w:szCs w:val="22"/>
-          <w:lang w:val="en" w:bidi="si-LK"/>
-        </w:rPr>
-        <w:t>ddha</w:t>
-      </w:r>
-      <w:r>
-        <w:rPr>
-          <w:rFonts w:asciiTheme="minorHAnsi" w:hAnsiTheme="minorHAnsi" w:cstheme="minorHAnsi"/>
-          <w:b/>
-          <w:bCs/>
-          <w:sz w:val="22"/>
-          <w:szCs w:val="22"/>
-          <w:lang w:val="en" w:bidi="si-LK"/>
-        </w:rPr>
-        <w:t xml:space="preserve">: </w:t>
-      </w:r>
-      <w:r>
-        <w:rPr>
-          <w:rFonts w:asciiTheme="minorHAnsi" w:hAnsiTheme="minorHAnsi" w:cstheme="minorHAnsi"/>
-          <w:b/>
-          <w:bCs/>
-          <w:sz w:val="22"/>
-          <w:szCs w:val="22"/>
-          <w:lang w:val="en" w:bidi="si-LK"/>
-        </w:rPr>
-        <w:t xml:space="preserve"> </w:t>
-      </w:r>
-      <w:r>
-        <w:rPr>
-          <w:rFonts w:asciiTheme="minorHAnsi" w:hAnsiTheme="minorHAnsi" w:cstheme="minorHAnsi"/>
-          <w:sz w:val="22"/>
-          <w:szCs w:val="22"/>
-          <w:lang w:val="en" w:bidi="si-LK"/>
-        </w:rPr>
-        <w:t xml:space="preserve">Afterwards </w:t>
-      </w:r>
-      <w:r>
-        <w:rPr>
-          <w:rFonts w:asciiTheme="minorHAnsi" w:hAnsiTheme="minorHAnsi" w:cstheme="minorHAnsi"/>
-          <w:sz w:val="22"/>
-          <w:szCs w:val="22"/>
-          <w:lang w:val="en" w:bidi="si-LK"/>
-        </w:rPr>
-        <w:t xml:space="preserve">they became </w:t>
-      </w:r>
-      <w:r>
-        <w:rPr>
-          <w:rFonts w:asciiTheme="minorHAnsi" w:hAnsiTheme="minorHAnsi" w:cstheme="minorHAnsi"/>
-          <w:sz w:val="22"/>
-          <w:szCs w:val="22"/>
-          <w:lang w:val="en" w:bidi="si-LK"/>
-        </w:rPr>
-        <w:t xml:space="preserve">the </w:t>
-      </w:r>
-      <w:r>
-        <w:rPr>
-          <w:rFonts w:asciiTheme="minorHAnsi" w:hAnsiTheme="minorHAnsi" w:cstheme="minorHAnsi"/>
-          <w:sz w:val="22"/>
-          <w:szCs w:val="22"/>
-          <w:lang w:val="en" w:bidi="si-LK"/>
-        </w:rPr>
-        <w:t>first disciples</w:t>
-      </w:r>
-      <w:r>
-        <w:rPr>
-          <w:rFonts w:asciiTheme="minorHAnsi" w:hAnsiTheme="minorHAnsi" w:cstheme="minorHAnsi"/>
-          <w:sz w:val="22"/>
-          <w:szCs w:val="22"/>
-          <w:lang w:val="en" w:bidi="si-LK"/>
-        </w:rPr>
-        <w:t>. Picture courtesy: SD.</w:t>
-      </w:r>
-    </w:p>
-    <w:p>
-      <w:pPr>
-        <w:pStyle w:val="Standard"/>
-        <w:tabs>
-          <w:tab w:val="left" w:pos="7088"/>
-        </w:tabs>
-        <w:spacing w:after="0"/>
-        <w:rPr>
           <w:rFonts w:ascii="Times New Roman" w:hAnsi="Times New Roman" w:cstheme="minorBidi"/>
           <w:lang w:val="en" w:bidi="si-LK"/>
         </w:rPr>
@@ -1388,7 +1127,7 @@
         </w:tabs>
         <w:spacing w:after="0"/>
         <w:rPr>
-          <w:rFonts w:ascii="Times New Roman" w:hAnsi="Times New Roman" w:cs="Times New Roman"/>
+          <w:rFonts w:ascii="Times New Roman" w:hAnsi="Times New Roman" w:cstheme="minorBidi"/>
           <w:lang w:val="en" w:bidi="si-LK"/>
         </w:rPr>
       </w:pPr>
@@ -1401,7 +1140,11 @@
         </w:tabs>
         <w:spacing w:after="0"/>
         <w:rPr>
-          <w:rFonts w:ascii="Times New Roman" w:hAnsi="Times New Roman" w:cs="Times New Roman"/>
+          <w:rFonts w:asciiTheme="minorHAnsi" w:hAnsiTheme="minorHAnsi" w:cstheme="minorHAnsi"/>
+          <w:b/>
+          <w:bCs/>
+          <w:sz w:val="22"/>
+          <w:szCs w:val="22"/>
           <w:lang w:val="en" w:bidi="si-LK"/>
         </w:rPr>
       </w:pPr>
@@ -1414,7 +1157,11 @@
         </w:tabs>
         <w:spacing w:after="0"/>
         <w:rPr>
-          <w:rFonts w:ascii="Times New Roman" w:hAnsi="Times New Roman" w:cs="Times New Roman"/>
+          <w:rFonts w:asciiTheme="minorHAnsi" w:hAnsiTheme="minorHAnsi" w:cstheme="minorHAnsi"/>
+          <w:b/>
+          <w:bCs/>
+          <w:sz w:val="22"/>
+          <w:szCs w:val="22"/>
           <w:lang w:val="en" w:bidi="si-LK"/>
         </w:rPr>
       </w:pPr>
@@ -1427,7 +1174,11 @@
         </w:tabs>
         <w:spacing w:after="0"/>
         <w:rPr>
-          <w:rFonts w:ascii="Times New Roman" w:hAnsi="Times New Roman" w:cs="Times New Roman"/>
+          <w:rFonts w:asciiTheme="minorHAnsi" w:hAnsiTheme="minorHAnsi" w:cstheme="minorHAnsi"/>
+          <w:b/>
+          <w:bCs/>
+          <w:sz w:val="22"/>
+          <w:szCs w:val="22"/>
           <w:lang w:val="en" w:bidi="si-LK"/>
         </w:rPr>
       </w:pPr>
@@ -1440,7 +1191,11 @@
         </w:tabs>
         <w:spacing w:after="0"/>
         <w:rPr>
-          <w:rFonts w:ascii="Times New Roman" w:hAnsi="Times New Roman" w:cs="Times New Roman"/>
+          <w:rFonts w:asciiTheme="minorHAnsi" w:hAnsiTheme="minorHAnsi" w:cstheme="minorHAnsi"/>
+          <w:b/>
+          <w:bCs/>
+          <w:sz w:val="22"/>
+          <w:szCs w:val="22"/>
           <w:lang w:val="en" w:bidi="si-LK"/>
         </w:rPr>
       </w:pPr>
@@ -1453,7 +1208,11 @@
         </w:tabs>
         <w:spacing w:after="0"/>
         <w:rPr>
-          <w:rFonts w:ascii="Times New Roman" w:hAnsi="Times New Roman" w:cs="Times New Roman"/>
+          <w:rFonts w:asciiTheme="minorHAnsi" w:hAnsiTheme="minorHAnsi" w:cstheme="minorHAnsi"/>
+          <w:b/>
+          <w:bCs/>
+          <w:sz w:val="22"/>
+          <w:szCs w:val="22"/>
           <w:lang w:val="en" w:bidi="si-LK"/>
         </w:rPr>
       </w:pPr>
@@ -1466,7 +1225,11 @@
         </w:tabs>
         <w:spacing w:after="0"/>
         <w:rPr>
-          <w:rFonts w:ascii="Times New Roman" w:hAnsi="Times New Roman" w:cs="Times New Roman"/>
+          <w:rFonts w:asciiTheme="minorHAnsi" w:hAnsiTheme="minorHAnsi" w:cstheme="minorHAnsi"/>
+          <w:b/>
+          <w:bCs/>
+          <w:sz w:val="22"/>
+          <w:szCs w:val="22"/>
           <w:lang w:val="en" w:bidi="si-LK"/>
         </w:rPr>
       </w:pPr>
@@ -1479,7 +1242,11 @@
         </w:tabs>
         <w:spacing w:after="0"/>
         <w:rPr>
-          <w:rFonts w:ascii="Times New Roman" w:hAnsi="Times New Roman" w:cs="Times New Roman"/>
+          <w:rFonts w:asciiTheme="minorHAnsi" w:hAnsiTheme="minorHAnsi" w:cstheme="minorHAnsi"/>
+          <w:b/>
+          <w:bCs/>
+          <w:sz w:val="22"/>
+          <w:szCs w:val="22"/>
           <w:lang w:val="en" w:bidi="si-LK"/>
         </w:rPr>
       </w:pPr>
@@ -1492,7 +1259,11 @@
         </w:tabs>
         <w:spacing w:after="0"/>
         <w:rPr>
-          <w:rFonts w:ascii="Times New Roman" w:hAnsi="Times New Roman" w:cs="Times New Roman"/>
+          <w:rFonts w:asciiTheme="minorHAnsi" w:hAnsiTheme="minorHAnsi" w:cstheme="minorHAnsi"/>
+          <w:b/>
+          <w:bCs/>
+          <w:sz w:val="22"/>
+          <w:szCs w:val="22"/>
           <w:lang w:val="en" w:bidi="si-LK"/>
         </w:rPr>
       </w:pPr>
@@ -1505,7 +1276,11 @@
         </w:tabs>
         <w:spacing w:after="0"/>
         <w:rPr>
-          <w:rFonts w:ascii="Times New Roman" w:hAnsi="Times New Roman" w:cs="Times New Roman"/>
+          <w:rFonts w:asciiTheme="minorHAnsi" w:hAnsiTheme="minorHAnsi" w:cstheme="minorHAnsi"/>
+          <w:b/>
+          <w:bCs/>
+          <w:sz w:val="22"/>
+          <w:szCs w:val="22"/>
           <w:lang w:val="en" w:bidi="si-LK"/>
         </w:rPr>
       </w:pPr>
@@ -1518,19 +1293,142 @@
         </w:tabs>
         <w:spacing w:after="0"/>
         <w:rPr>
-          <w:rFonts w:ascii="Times New Roman" w:hAnsi="Times New Roman" w:cs="Times New Roman"/>
-          <w:b/>
-          <w:bCs/>
-          <w:lang w:val="en-AU"/>
-        </w:rPr>
-      </w:pPr>
-      <w:r>
-        <w:rPr>
-          <w:rFonts w:ascii="Times New Roman" w:hAnsi="Times New Roman" w:cs="Times New Roman"/>
-          <w:b/>
-          <w:bCs/>
-          <w:lang w:val="en-AU"/>
-        </w:rPr>
+          <w:rFonts w:asciiTheme="minorHAnsi" w:hAnsiTheme="minorHAnsi" w:cstheme="minorHAnsi"/>
+          <w:b/>
+          <w:bCs/>
+          <w:sz w:val="22"/>
+          <w:szCs w:val="22"/>
+          <w:lang w:val="en" w:bidi="si-LK"/>
+        </w:rPr>
+      </w:pPr>
+    </w:p>
+    <w:p>
+      <w:pPr>
+        <w:pStyle w:val="Standard"/>
+        <w:tabs>
+          <w:tab w:val="left" w:pos="7088"/>
+        </w:tabs>
+        <w:spacing w:after="0"/>
+        <w:rPr>
+          <w:rFonts w:asciiTheme="minorHAnsi" w:hAnsiTheme="minorHAnsi" w:cstheme="minorHAnsi"/>
+          <w:b/>
+          <w:bCs/>
+          <w:sz w:val="22"/>
+          <w:szCs w:val="22"/>
+          <w:lang w:val="en" w:bidi="si-LK"/>
+        </w:rPr>
+      </w:pPr>
+    </w:p>
+    <w:p>
+      <w:pPr>
+        <w:pStyle w:val="Standard"/>
+        <w:tabs>
+          <w:tab w:val="left" w:pos="7088"/>
+        </w:tabs>
+        <w:spacing w:after="0"/>
+        <w:rPr>
+          <w:rFonts w:asciiTheme="minorHAnsi" w:hAnsiTheme="minorHAnsi" w:cstheme="minorHAnsi"/>
+          <w:b/>
+          <w:bCs/>
+          <w:sz w:val="22"/>
+          <w:szCs w:val="22"/>
+          <w:lang w:val="en" w:bidi="si-LK"/>
+        </w:rPr>
+      </w:pPr>
+    </w:p>
+    <w:p>
+      <w:pPr>
+        <w:pStyle w:val="Standard"/>
+        <w:tabs>
+          <w:tab w:val="left" w:pos="7088"/>
+        </w:tabs>
+        <w:spacing w:after="0"/>
+        <w:rPr>
+          <w:rFonts w:asciiTheme="minorHAnsi" w:hAnsiTheme="minorHAnsi" w:cstheme="minorHAnsi"/>
+          <w:b/>
+          <w:bCs/>
+          <w:sz w:val="22"/>
+          <w:szCs w:val="22"/>
+          <w:lang w:val="en" w:bidi="si-LK"/>
+        </w:rPr>
+      </w:pPr>
+    </w:p>
+    <w:p>
+      <w:pPr>
+        <w:pStyle w:val="Standard"/>
+        <w:tabs>
+          <w:tab w:val="left" w:pos="7088"/>
+        </w:tabs>
+        <w:spacing w:after="0"/>
+        <w:rPr>
+          <w:rFonts w:ascii="Times New Roman" w:hAnsi="Times New Roman" w:cstheme="minorBidi"/>
+          <w:lang w:val="en" w:bidi="si-LK"/>
+        </w:rPr>
+      </w:pPr>
+      <w:r>
+        <w:rPr>
+          <w:rFonts w:asciiTheme="minorHAnsi" w:hAnsiTheme="minorHAnsi" w:cstheme="minorHAnsi"/>
+          <w:b/>
+          <w:bCs/>
+          <w:sz w:val="22"/>
+          <w:szCs w:val="22"/>
+          <w:lang w:val="en" w:bidi="si-LK"/>
+        </w:rPr>
+        <w:t>The Five group of ascetics listening to the first sermon of the Buddha</w:t>
+      </w:r>
+    </w:p>
+    <w:p>
+      <w:pPr>
+        <w:pStyle w:val="Standard"/>
+        <w:tabs>
+          <w:tab w:val="left" w:pos="7088"/>
+        </w:tabs>
+        <w:spacing w:after="0"/>
+        <w:rPr>
+          <w:rFonts w:asciiTheme="minorHAnsi" w:hAnsiTheme="minorHAnsi" w:cstheme="minorHAnsi"/>
+          <w:b/>
+          <w:bCs/>
+          <w:sz w:val="22"/>
+          <w:szCs w:val="22"/>
+          <w:lang w:val="en" w:bidi="si-LK"/>
+        </w:rPr>
+      </w:pPr>
+    </w:p>
+    <w:p>
+      <w:pPr>
+        <w:pStyle w:val="Standard"/>
+        <w:tabs>
+          <w:tab w:val="left" w:pos="7088"/>
+        </w:tabs>
+        <w:spacing w:after="0"/>
+        <w:rPr>
+          <w:rFonts w:asciiTheme="minorHAnsi" w:hAnsiTheme="minorHAnsi" w:cstheme="minorHAnsi"/>
+          <w:b/>
+          <w:bCs/>
+          <w:sz w:val="22"/>
+          <w:szCs w:val="22"/>
+          <w:lang w:val="en" w:bidi="si-LK"/>
+        </w:rPr>
+      </w:pPr>
+    </w:p>
+    <w:p>
+      <w:pPr>
+        <w:pStyle w:val="Standard"/>
+        <w:tabs>
+          <w:tab w:val="left" w:pos="7088"/>
+        </w:tabs>
+        <w:spacing w:after="0"/>
+        <w:rPr>
+          <w:rFonts w:ascii="Times New Roman" w:hAnsi="Times New Roman" w:cs="Times New Roman"/>
+          <w:lang w:val="en" w:bidi="si-LK"/>
+        </w:rPr>
+      </w:pPr>
+    </w:p>
+    <w:p>
+      <w:pPr>
+        <w:pStyle w:val="Heading2"/>
+      </w:pPr>
+      <w:r>
         <w:t>The Unsurpassed Trainer of Those to Be Tamed</w:t>
       </w:r>
     </w:p>
@@ -1583,15 +1481,7 @@
           <w:rFonts w:ascii="Times New Roman" w:hAnsi="Times New Roman" w:cs="Times New Roman"/>
           <w:lang w:val="en-AU"/>
         </w:rPr>
-        <w:t xml:space="preserve">, </w:t>
-      </w:r>
-      <w:r>
-        <w:rPr>
-          <w:rFonts w:ascii="Times New Roman" w:hAnsi="Times New Roman" w:cs="Times New Roman"/>
-          <w:lang w:val="en-AU"/>
-        </w:rPr>
-        <w:lastRenderedPageBreak/>
-        <w:t>we find countless accounts of the Blessed One’s extraordinary ability as the "Unsurpassed Trainer of Those to Be Tamed."</w:t>
+        <w:t>, we find countless accounts of the Blessed One’s extraordinary ability as the "Unsurpassed Trainer of Those to Be Tamed."</w:t>
       </w:r>
     </w:p>
     <w:p>
@@ -1707,22 +1597,14 @@
     </w:p>
     <w:p>
       <w:pPr>
-        <w:pStyle w:val="Standard"/>
-        <w:tabs>
-          <w:tab w:val="left" w:pos="7088"/>
-        </w:tabs>
-        <w:spacing w:after="0"/>
-        <w:rPr>
-          <w:rFonts w:ascii="Times New Roman" w:eastAsia="URWPalladioITU" w:hAnsi="Times New Roman"/>
-          <w:b/>
-          <w:bCs/>
-        </w:rPr>
-      </w:pPr>
-      <w:r>
-        <w:rPr>
-          <w:rFonts w:ascii="Times New Roman" w:eastAsia="URWPalladioITU" w:hAnsi="Times New Roman"/>
-          <w:b/>
-          <w:bCs/>
+        <w:pStyle w:val="Heading2"/>
+        <w:rPr>
+          <w:rFonts w:eastAsia="URWPalladioITU"/>
+        </w:rPr>
+      </w:pPr>
+      <w:r>
+        <w:rPr>
+          <w:rFonts w:eastAsia="URWPalladioITU"/>
         </w:rPr>
         <w:t>The First Five Disciples</w:t>
       </w:r>
@@ -2054,6 +1936,8 @@
         <w:spacing w:after="0"/>
         <w:rPr>
           <w:rFonts w:asciiTheme="minorHAnsi" w:eastAsia="URWPalladioITU" w:hAnsiTheme="minorHAnsi" w:cstheme="minorHAnsi"/>
+          <w:b/>
+          <w:bCs/>
           <w:sz w:val="22"/>
           <w:szCs w:val="22"/>
           <w:lang w:val="en-AU"/>
@@ -2092,51 +1976,19 @@
           <w:szCs w:val="22"/>
           <w:lang w:val="en-AU"/>
         </w:rPr>
-        <w:t xml:space="preserve">: </w:t>
-      </w:r>
-      <w:r>
-        <w:rPr>
+        <w:t xml:space="preserve"> </w:t>
+      </w:r>
+      <w:r>
+        <w:rPr>
+          <w:rStyle w:val="EndnoteReference"/>
           <w:rFonts w:asciiTheme="minorHAnsi" w:eastAsia="URWPalladioITU" w:hAnsiTheme="minorHAnsi" w:cstheme="minorHAnsi"/>
-          <w:sz w:val="22"/>
-          <w:szCs w:val="22"/>
-          <w:lang w:val="en-AU"/>
-        </w:rPr>
-        <w:t>a modern depiction in a Thai temple</w:t>
-      </w:r>
-    </w:p>
-    <w:p>
-      <w:pPr>
-        <w:pStyle w:val="Standard"/>
-        <w:tabs>
-          <w:tab w:val="left" w:pos="7088"/>
-        </w:tabs>
-        <w:spacing w:after="0"/>
-        <w:rPr>
-          <w:rFonts w:asciiTheme="minorHAnsi" w:eastAsia="URWPalladioITU" w:hAnsiTheme="minorHAnsi" w:cstheme="minorHAnsi"/>
-          <w:b/>
-          <w:bCs/>
-          <w:sz w:val="22"/>
-          <w:szCs w:val="22"/>
-          <w:lang w:val="en-AU"/>
-        </w:rPr>
-      </w:pPr>
-      <w:r>
-        <w:rPr>
-          <w:rFonts w:asciiTheme="minorHAnsi" w:eastAsia="URWPalladioITU" w:hAnsiTheme="minorHAnsi" w:cstheme="minorHAnsi"/>
-          <w:sz w:val="22"/>
-          <w:szCs w:val="22"/>
-          <w:lang w:val="en-AU"/>
-        </w:rPr>
-        <w:t xml:space="preserve">Pictures courtesy: </w:t>
-      </w:r>
-      <w:r>
-        <w:rPr>
-          <w:rFonts w:asciiTheme="minorHAnsi" w:eastAsia="URWPalladioITU" w:hAnsiTheme="minorHAnsi" w:cstheme="minorHAnsi"/>
-          <w:sz w:val="22"/>
-          <w:szCs w:val="22"/>
-          <w:lang w:val="en-AU"/>
-        </w:rPr>
-        <w:t>https://en.wikipedia.org/wiki/Yasa</w:t>
+          <w:b/>
+          <w:bCs/>
+          <w:sz w:val="22"/>
+          <w:szCs w:val="22"/>
+          <w:lang w:val="en-AU"/>
+        </w:rPr>
+        <w:endnoteReference w:id="4"/>
       </w:r>
     </w:p>
     <w:p>
@@ -2244,23 +2096,16 @@
     </w:p>
     <w:p>
       <w:pPr>
-        <w:pStyle w:val="Standard"/>
-        <w:tabs>
-          <w:tab w:val="left" w:pos="7088"/>
-        </w:tabs>
-        <w:spacing w:after="0"/>
-        <w:rPr>
-          <w:rFonts w:ascii="Times New Roman" w:eastAsia="URWPalladioITU" w:hAnsi="Times New Roman" w:cs="Times New Roman"/>
-          <w:b/>
-          <w:bCs/>
-        </w:rPr>
-      </w:pPr>
-      <w:r>
-        <w:rPr>
-          <w:rFonts w:ascii="Times New Roman" w:eastAsia="URWPalladioITU" w:hAnsi="Times New Roman" w:cs="Times New Roman"/>
-          <w:b/>
-          <w:bCs/>
-        </w:rPr>
+        <w:pStyle w:val="Heading2"/>
+        <w:rPr>
+          <w:rFonts w:eastAsia="URWPalladioITU"/>
+        </w:rPr>
+      </w:pPr>
+      <w:r>
+        <w:rPr>
+          <w:rFonts w:eastAsia="URWPalladioITU"/>
+        </w:rPr>
+        <w:lastRenderedPageBreak/>
         <w:t>Yasa and His Friends Join the Dispensation</w:t>
       </w:r>
     </w:p>
@@ -2349,7 +2194,7 @@
           <w:rFonts w:ascii="Times New Roman" w:eastAsia="URWPalladioITU" w:hAnsi="Times New Roman"/>
           <w:lang w:val="en-AU"/>
         </w:rPr>
-        <w:endnoteReference w:id="4"/>
+        <w:endnoteReference w:id="5"/>
       </w:r>
     </w:p>
     <w:p>
@@ -2404,15 +2249,14 @@
           <w:noProof/>
           <w:lang w:val="en"/>
         </w:rPr>
-        <w:lastRenderedPageBreak/>
         <w:drawing>
-          <wp:anchor distT="0" distB="0" distL="114300" distR="114300" simplePos="0" relativeHeight="251667456" behindDoc="1" locked="0" layoutInCell="1" allowOverlap="1" wp14:anchorId="234F6DBC" wp14:editId="2ABB1ACA">
+          <wp:anchor distT="0" distB="0" distL="114300" distR="114300" simplePos="0" relativeHeight="251667456" behindDoc="1" locked="0" layoutInCell="1" allowOverlap="1" wp14:anchorId="234F6DBC" wp14:editId="3211662B">
             <wp:simplePos x="0" y="0"/>
             <wp:positionH relativeFrom="column">
-              <wp:posOffset>2286000</wp:posOffset>
+              <wp:posOffset>1497330</wp:posOffset>
             </wp:positionH>
             <wp:positionV relativeFrom="paragraph">
-              <wp:posOffset>0</wp:posOffset>
+              <wp:posOffset>15240</wp:posOffset>
             </wp:positionV>
             <wp:extent cx="3524250" cy="3524250"/>
             <wp:effectExtent l="0" t="0" r="0" b="0"/>
@@ -2483,12 +2327,202 @@
           <w:bCs/>
         </w:rPr>
       </w:pPr>
-      <w:r>
+    </w:p>
+    <w:p>
+      <w:pPr>
+        <w:spacing w:after="0"/>
         <w:rPr>
           <w:rFonts w:cstheme="minorHAnsi"/>
           <w:b/>
           <w:bCs/>
         </w:rPr>
+      </w:pPr>
+    </w:p>
+    <w:p>
+      <w:pPr>
+        <w:spacing w:after="0"/>
+        <w:rPr>
+          <w:rFonts w:cstheme="minorHAnsi"/>
+          <w:b/>
+          <w:bCs/>
+        </w:rPr>
+      </w:pPr>
+    </w:p>
+    <w:p>
+      <w:pPr>
+        <w:spacing w:after="0"/>
+        <w:rPr>
+          <w:rFonts w:cstheme="minorHAnsi"/>
+          <w:b/>
+          <w:bCs/>
+        </w:rPr>
+      </w:pPr>
+    </w:p>
+    <w:p>
+      <w:pPr>
+        <w:spacing w:after="0"/>
+        <w:rPr>
+          <w:rFonts w:cstheme="minorHAnsi"/>
+          <w:b/>
+          <w:bCs/>
+        </w:rPr>
+      </w:pPr>
+    </w:p>
+    <w:p>
+      <w:pPr>
+        <w:spacing w:after="0"/>
+        <w:rPr>
+          <w:rFonts w:cstheme="minorHAnsi"/>
+          <w:b/>
+          <w:bCs/>
+        </w:rPr>
+      </w:pPr>
+    </w:p>
+    <w:p>
+      <w:pPr>
+        <w:spacing w:after="0"/>
+        <w:rPr>
+          <w:rFonts w:cstheme="minorHAnsi"/>
+          <w:b/>
+          <w:bCs/>
+        </w:rPr>
+      </w:pPr>
+    </w:p>
+    <w:p>
+      <w:pPr>
+        <w:spacing w:after="0"/>
+        <w:rPr>
+          <w:rFonts w:cstheme="minorHAnsi"/>
+          <w:b/>
+          <w:bCs/>
+        </w:rPr>
+      </w:pPr>
+    </w:p>
+    <w:p>
+      <w:pPr>
+        <w:spacing w:after="0"/>
+        <w:rPr>
+          <w:rFonts w:cstheme="minorHAnsi"/>
+          <w:b/>
+          <w:bCs/>
+        </w:rPr>
+      </w:pPr>
+    </w:p>
+    <w:p>
+      <w:pPr>
+        <w:spacing w:after="0"/>
+        <w:rPr>
+          <w:rFonts w:cstheme="minorHAnsi"/>
+          <w:b/>
+          <w:bCs/>
+        </w:rPr>
+      </w:pPr>
+    </w:p>
+    <w:p>
+      <w:pPr>
+        <w:spacing w:after="0"/>
+        <w:rPr>
+          <w:rFonts w:cstheme="minorHAnsi"/>
+          <w:b/>
+          <w:bCs/>
+        </w:rPr>
+      </w:pPr>
+    </w:p>
+    <w:p>
+      <w:pPr>
+        <w:spacing w:after="0"/>
+        <w:rPr>
+          <w:rFonts w:cstheme="minorHAnsi"/>
+          <w:b/>
+          <w:bCs/>
+        </w:rPr>
+      </w:pPr>
+    </w:p>
+    <w:p>
+      <w:pPr>
+        <w:spacing w:after="0"/>
+        <w:rPr>
+          <w:rFonts w:cstheme="minorHAnsi"/>
+          <w:b/>
+          <w:bCs/>
+        </w:rPr>
+      </w:pPr>
+    </w:p>
+    <w:p>
+      <w:pPr>
+        <w:spacing w:after="0"/>
+        <w:rPr>
+          <w:rFonts w:cstheme="minorHAnsi"/>
+          <w:b/>
+          <w:bCs/>
+        </w:rPr>
+      </w:pPr>
+    </w:p>
+    <w:p>
+      <w:pPr>
+        <w:spacing w:after="0"/>
+        <w:rPr>
+          <w:rFonts w:cstheme="minorHAnsi"/>
+          <w:b/>
+          <w:bCs/>
+        </w:rPr>
+      </w:pPr>
+    </w:p>
+    <w:p>
+      <w:pPr>
+        <w:spacing w:after="0"/>
+        <w:rPr>
+          <w:rFonts w:cstheme="minorHAnsi"/>
+          <w:b/>
+          <w:bCs/>
+        </w:rPr>
+      </w:pPr>
+    </w:p>
+    <w:p>
+      <w:pPr>
+        <w:spacing w:after="0"/>
+        <w:rPr>
+          <w:rFonts w:cstheme="minorHAnsi"/>
+          <w:b/>
+          <w:bCs/>
+        </w:rPr>
+      </w:pPr>
+    </w:p>
+    <w:p>
+      <w:pPr>
+        <w:spacing w:after="0"/>
+        <w:rPr>
+          <w:rFonts w:cstheme="minorHAnsi"/>
+          <w:b/>
+          <w:bCs/>
+        </w:rPr>
+      </w:pPr>
+    </w:p>
+    <w:p>
+      <w:pPr>
+        <w:spacing w:after="0"/>
+        <w:rPr>
+          <w:rFonts w:cstheme="minorHAnsi"/>
+          <w:b/>
+          <w:bCs/>
+        </w:rPr>
+      </w:pPr>
+    </w:p>
+    <w:p>
+      <w:pPr>
+        <w:spacing w:after="0"/>
+        <w:rPr>
+          <w:rFonts w:cstheme="minorHAnsi"/>
+          <w:b/>
+          <w:bCs/>
+        </w:rPr>
+      </w:pPr>
+      <w:r>
+        <w:rPr>
+          <w:rFonts w:cstheme="minorHAnsi"/>
+          <w:b/>
+          <w:bCs/>
+        </w:rPr>
         <w:t xml:space="preserve">The </w:t>
       </w:r>
       <w:r>
@@ -2513,335 +2547,202 @@
           <w:b/>
           <w:bCs/>
         </w:rPr>
-        <w:t xml:space="preserve">together: </w:t>
-      </w:r>
-    </w:p>
-    <w:p>
-      <w:pPr>
-        <w:spacing w:after="0"/>
-        <w:rPr>
+        <w:t>together</w:t>
+      </w:r>
+      <w:r>
+        <w:rPr>
+          <w:rStyle w:val="EndnoteReference"/>
           <w:rFonts w:cstheme="minorHAnsi"/>
-        </w:rPr>
-      </w:pPr>
-      <w:r>
-        <w:rPr>
-          <w:rFonts w:cstheme="minorHAnsi"/>
-        </w:rPr>
-        <w:t>Image</w:t>
-      </w:r>
-      <w:r>
-        <w:rPr>
-          <w:rFonts w:cstheme="minorHAnsi"/>
-        </w:rPr>
-        <w:t>: specially created by</w:t>
-      </w:r>
-      <w:r>
-        <w:rPr>
-          <w:rFonts w:cstheme="minorHAnsi"/>
+          <w:b/>
+          <w:bCs/>
+        </w:rPr>
+        <w:endnoteReference w:id="6"/>
+      </w:r>
+    </w:p>
+    <w:p>
+      <w:pPr>
+        <w:pStyle w:val="Standard"/>
+        <w:tabs>
+          <w:tab w:val="left" w:pos="7088"/>
+        </w:tabs>
+        <w:spacing w:after="0"/>
+        <w:rPr>
+          <w:rFonts w:ascii="Times New Roman" w:eastAsia="URWPalladioITU" w:hAnsi="Times New Roman" w:cs="Times New Roman"/>
+          <w:lang w:val="en-AU"/>
+        </w:rPr>
+      </w:pPr>
+    </w:p>
+    <w:p>
+      <w:pPr>
+        <w:pStyle w:val="Heading2"/>
+        <w:rPr>
+          <w:rFonts w:eastAsia="URWPalladioITU"/>
+        </w:rPr>
+      </w:pPr>
+      <w:r>
+        <w:rPr>
+          <w:rFonts w:eastAsia="URWPalladioITU"/>
+        </w:rPr>
+        <w:t xml:space="preserve">The Thirty </w:t>
+      </w:r>
+      <w:proofErr w:type="spellStart"/>
+      <w:r>
+        <w:rPr>
+          <w:rFonts w:eastAsia="URWPalladioITU"/>
+        </w:rPr>
+        <w:t>Bhaddavaggīya</w:t>
+      </w:r>
+      <w:proofErr w:type="spellEnd"/>
+      <w:r>
+        <w:rPr>
+          <w:rFonts w:eastAsia="URWPalladioITU"/>
+        </w:rPr>
+        <w:t xml:space="preserve"> Princes Join the </w:t>
+      </w:r>
+      <w:proofErr w:type="spellStart"/>
+      <w:r>
+        <w:rPr>
+          <w:rFonts w:eastAsia="URWPalladioITU"/>
+        </w:rPr>
+        <w:t>Saṅgha</w:t>
+      </w:r>
+      <w:proofErr w:type="spellEnd"/>
+    </w:p>
+    <w:p>
+      <w:pPr>
+        <w:pStyle w:val="Standard"/>
+        <w:tabs>
+          <w:tab w:val="left" w:pos="7088"/>
+        </w:tabs>
+        <w:spacing w:after="0"/>
+        <w:rPr>
+          <w:rFonts w:ascii="Times New Roman" w:eastAsia="URWPalladioITU" w:hAnsi="Times New Roman" w:cs="Times New Roman"/>
+        </w:rPr>
+      </w:pPr>
+      <w:r>
+        <w:rPr>
+          <w:rFonts w:ascii="Times New Roman" w:eastAsia="URWPalladioITU" w:hAnsi="Times New Roman" w:cs="Times New Roman"/>
+        </w:rPr>
+        <w:t xml:space="preserve">While traveling from </w:t>
+      </w:r>
+      <w:proofErr w:type="spellStart"/>
+      <w:r>
+        <w:rPr>
+          <w:rFonts w:ascii="Times New Roman" w:eastAsia="URWPalladioITU" w:hAnsi="Times New Roman" w:cs="Times New Roman"/>
+        </w:rPr>
+        <w:t>Isipatana</w:t>
+      </w:r>
+      <w:proofErr w:type="spellEnd"/>
+      <w:r>
+        <w:rPr>
+          <w:rFonts w:ascii="Times New Roman" w:eastAsia="URWPalladioITU" w:hAnsi="Times New Roman" w:cs="Times New Roman"/>
+        </w:rPr>
+        <w:t xml:space="preserve"> to </w:t>
+      </w:r>
+      <w:proofErr w:type="spellStart"/>
+      <w:r>
+        <w:rPr>
+          <w:rFonts w:ascii="Times New Roman" w:eastAsia="URWPalladioITU" w:hAnsi="Times New Roman" w:cs="Times New Roman"/>
+        </w:rPr>
+        <w:t>Uruvelā</w:t>
+      </w:r>
+      <w:proofErr w:type="spellEnd"/>
+      <w:r>
+        <w:rPr>
+          <w:rFonts w:ascii="Times New Roman" w:eastAsia="URWPalladioITU" w:hAnsi="Times New Roman" w:cs="Times New Roman"/>
+        </w:rPr>
+        <w:t xml:space="preserve">, the Blessed One encountered thirty young princes, known as the </w:t>
+      </w:r>
+      <w:proofErr w:type="spellStart"/>
+      <w:r>
+        <w:rPr>
+          <w:rFonts w:ascii="Times New Roman" w:eastAsia="URWPalladioITU" w:hAnsi="Times New Roman" w:cs="Times New Roman"/>
+        </w:rPr>
+        <w:t>Bhaddavaggīya</w:t>
+      </w:r>
+      <w:proofErr w:type="spellEnd"/>
+      <w:r>
+        <w:rPr>
+          <w:rFonts w:ascii="Times New Roman" w:eastAsia="URWPalladioITU" w:hAnsi="Times New Roman" w:cs="Times New Roman"/>
+        </w:rPr>
+        <w:t xml:space="preserve">—"the fortunate ones." Blessed with the rare opportunity to hear the Dhamma directly from the Buddha, they awakened to the truth, attaining stream-entry. Filled with deep faith, they renounced worldly life and joined the Bhikkhu </w:t>
+      </w:r>
+      <w:proofErr w:type="spellStart"/>
+      <w:r>
+        <w:rPr>
+          <w:rFonts w:ascii="Times New Roman" w:eastAsia="URWPalladioITU" w:hAnsi="Times New Roman" w:cs="Times New Roman"/>
+        </w:rPr>
+        <w:t>Saṅgha</w:t>
+      </w:r>
+      <w:proofErr w:type="spellEnd"/>
+      <w:r>
+        <w:rPr>
+          <w:rFonts w:ascii="Times New Roman" w:eastAsia="URWPalladioITU" w:hAnsi="Times New Roman" w:cs="Times New Roman"/>
+        </w:rPr>
+        <w:t>, further strengthening the growing monastic community, which now expanded to ninety bhikkhus.</w:t>
+      </w:r>
+      <w:r>
+        <w:rPr>
+          <w:rStyle w:val="EndnoteReference"/>
+          <w:rFonts w:ascii="Times New Roman" w:hAnsi="Times New Roman" w:cs="Times New Roman"/>
+          <w:lang w:val="en-GB"/>
         </w:rPr>
         <w:t xml:space="preserve"> </w:t>
       </w:r>
-      <w:proofErr w:type="spellStart"/>
-      <w:proofErr w:type="gramStart"/>
-      <w:r>
-        <w:rPr>
-          <w:rFonts w:cstheme="minorHAnsi"/>
-        </w:rPr>
-        <w:t>Chat:GPT</w:t>
-      </w:r>
-      <w:proofErr w:type="spellEnd"/>
-      <w:proofErr w:type="gramEnd"/>
-    </w:p>
-    <w:p>
-      <w:pPr>
-        <w:pStyle w:val="Standard"/>
-        <w:tabs>
-          <w:tab w:val="left" w:pos="7088"/>
-        </w:tabs>
-        <w:spacing w:after="0"/>
-        <w:rPr>
-          <w:rFonts w:ascii="Times New Roman" w:eastAsia="URWPalladioITU" w:hAnsi="Times New Roman"/>
-          <w:lang w:val="en-AU"/>
-        </w:rPr>
-      </w:pPr>
-    </w:p>
-    <w:p>
-      <w:pPr>
-        <w:pStyle w:val="Standard"/>
-        <w:tabs>
-          <w:tab w:val="left" w:pos="7088"/>
-        </w:tabs>
-        <w:spacing w:after="0"/>
-        <w:rPr>
-          <w:rFonts w:ascii="Times New Roman" w:eastAsia="URWPalladioITU" w:hAnsi="Times New Roman" w:cs="Times New Roman"/>
-          <w:lang w:val="en-AU"/>
-        </w:rPr>
-      </w:pPr>
-    </w:p>
-    <w:p>
-      <w:pPr>
-        <w:pStyle w:val="Standard"/>
-        <w:tabs>
-          <w:tab w:val="left" w:pos="7088"/>
-        </w:tabs>
-        <w:spacing w:after="0"/>
-        <w:rPr>
-          <w:rFonts w:ascii="Times New Roman" w:eastAsia="URWPalladioITU" w:hAnsi="Times New Roman" w:cs="Times New Roman"/>
-          <w:lang w:val="en-AU"/>
-        </w:rPr>
-      </w:pPr>
-    </w:p>
-    <w:p>
-      <w:pPr>
-        <w:pStyle w:val="Standard"/>
-        <w:tabs>
-          <w:tab w:val="left" w:pos="7088"/>
-        </w:tabs>
-        <w:spacing w:after="0"/>
-        <w:rPr>
-          <w:rFonts w:ascii="Times New Roman" w:eastAsia="URWPalladioITU" w:hAnsi="Times New Roman" w:cs="Times New Roman"/>
-          <w:lang w:val="en-AU"/>
-        </w:rPr>
-      </w:pPr>
-    </w:p>
-    <w:p>
-      <w:pPr>
-        <w:pStyle w:val="Standard"/>
-        <w:tabs>
-          <w:tab w:val="left" w:pos="7088"/>
-        </w:tabs>
-        <w:spacing w:after="0"/>
-        <w:rPr>
-          <w:rFonts w:ascii="Times New Roman" w:eastAsia="URWPalladioITU" w:hAnsi="Times New Roman" w:cs="Times New Roman"/>
-          <w:lang w:val="en-AU"/>
-        </w:rPr>
-      </w:pPr>
-    </w:p>
-    <w:p>
-      <w:pPr>
-        <w:pStyle w:val="Standard"/>
-        <w:tabs>
-          <w:tab w:val="left" w:pos="7088"/>
-        </w:tabs>
-        <w:spacing w:after="0"/>
-        <w:rPr>
-          <w:rFonts w:ascii="Times New Roman" w:eastAsia="URWPalladioITU" w:hAnsi="Times New Roman" w:cs="Times New Roman"/>
-          <w:lang w:val="en-AU"/>
-        </w:rPr>
-      </w:pPr>
-    </w:p>
-    <w:p>
-      <w:pPr>
-        <w:pStyle w:val="Standard"/>
-        <w:tabs>
-          <w:tab w:val="left" w:pos="7088"/>
-        </w:tabs>
-        <w:spacing w:after="0"/>
-        <w:rPr>
-          <w:rFonts w:ascii="Times New Roman" w:eastAsia="URWPalladioITU" w:hAnsi="Times New Roman" w:cs="Times New Roman"/>
-          <w:lang w:val="en-AU"/>
-        </w:rPr>
-      </w:pPr>
-    </w:p>
-    <w:p>
-      <w:pPr>
-        <w:pStyle w:val="Standard"/>
-        <w:tabs>
-          <w:tab w:val="left" w:pos="7088"/>
-        </w:tabs>
-        <w:spacing w:after="0"/>
-        <w:rPr>
-          <w:rFonts w:ascii="Times New Roman" w:eastAsia="URWPalladioITU" w:hAnsi="Times New Roman" w:cs="Times New Roman"/>
-          <w:b/>
-          <w:bCs/>
-        </w:rPr>
-      </w:pPr>
-    </w:p>
-    <w:p>
-      <w:pPr>
-        <w:pStyle w:val="Standard"/>
-        <w:tabs>
-          <w:tab w:val="left" w:pos="7088"/>
-        </w:tabs>
-        <w:spacing w:after="0"/>
-        <w:rPr>
-          <w:rFonts w:ascii="Times New Roman" w:eastAsia="URWPalladioITU" w:hAnsi="Times New Roman" w:cs="Times New Roman"/>
-          <w:b/>
-          <w:bCs/>
-        </w:rPr>
-      </w:pPr>
-    </w:p>
-    <w:p>
-      <w:pPr>
-        <w:pStyle w:val="Standard"/>
-        <w:tabs>
-          <w:tab w:val="left" w:pos="7088"/>
-        </w:tabs>
-        <w:spacing w:after="0"/>
-        <w:rPr>
-          <w:rFonts w:ascii="Times New Roman" w:eastAsia="URWPalladioITU" w:hAnsi="Times New Roman" w:cs="Times New Roman"/>
-          <w:b/>
-          <w:bCs/>
-        </w:rPr>
-      </w:pPr>
-    </w:p>
-    <w:p>
-      <w:pPr>
-        <w:pStyle w:val="Standard"/>
-        <w:tabs>
-          <w:tab w:val="left" w:pos="7088"/>
-        </w:tabs>
-        <w:spacing w:after="0"/>
-        <w:rPr>
-          <w:rFonts w:ascii="Times New Roman" w:eastAsia="URWPalladioITU" w:hAnsi="Times New Roman" w:cs="Times New Roman"/>
-          <w:b/>
-          <w:bCs/>
-        </w:rPr>
-      </w:pPr>
-    </w:p>
-    <w:p>
-      <w:pPr>
-        <w:pStyle w:val="Standard"/>
-        <w:tabs>
-          <w:tab w:val="left" w:pos="7088"/>
-        </w:tabs>
-        <w:spacing w:after="0"/>
-        <w:rPr>
-          <w:rFonts w:ascii="Times New Roman" w:eastAsia="URWPalladioITU" w:hAnsi="Times New Roman" w:cs="Times New Roman"/>
-          <w:b/>
-          <w:bCs/>
-        </w:rPr>
-      </w:pPr>
-    </w:p>
-    <w:p>
-      <w:pPr>
-        <w:pStyle w:val="Standard"/>
-        <w:tabs>
-          <w:tab w:val="left" w:pos="7088"/>
-        </w:tabs>
-        <w:spacing w:after="0"/>
-        <w:rPr>
-          <w:rFonts w:ascii="Times New Roman" w:eastAsia="URWPalladioITU" w:hAnsi="Times New Roman" w:cs="Times New Roman"/>
-          <w:b/>
-          <w:bCs/>
-        </w:rPr>
-      </w:pPr>
-    </w:p>
-    <w:p>
-      <w:pPr>
-        <w:pStyle w:val="Standard"/>
-        <w:tabs>
-          <w:tab w:val="left" w:pos="7088"/>
-        </w:tabs>
-        <w:spacing w:after="0"/>
-        <w:rPr>
-          <w:rFonts w:ascii="Times New Roman" w:eastAsia="URWPalladioITU" w:hAnsi="Times New Roman" w:cs="Times New Roman"/>
-          <w:b/>
-          <w:bCs/>
-        </w:rPr>
-      </w:pPr>
-    </w:p>
-    <w:p>
-      <w:pPr>
-        <w:pStyle w:val="Standard"/>
-        <w:tabs>
-          <w:tab w:val="left" w:pos="7088"/>
-        </w:tabs>
-        <w:spacing w:after="0"/>
-        <w:rPr>
-          <w:rFonts w:ascii="Times New Roman" w:eastAsia="URWPalladioITU" w:hAnsi="Times New Roman" w:cs="Times New Roman"/>
-          <w:b/>
-          <w:bCs/>
-        </w:rPr>
-      </w:pPr>
-    </w:p>
-    <w:p>
-      <w:pPr>
-        <w:pStyle w:val="Standard"/>
-        <w:tabs>
-          <w:tab w:val="left" w:pos="7088"/>
-        </w:tabs>
-        <w:spacing w:after="0"/>
-        <w:rPr>
-          <w:rFonts w:ascii="Times New Roman" w:eastAsia="URWPalladioITU" w:hAnsi="Times New Roman" w:cs="Times New Roman"/>
-          <w:b/>
-          <w:bCs/>
-        </w:rPr>
-      </w:pPr>
-    </w:p>
-    <w:p>
-      <w:pPr>
-        <w:pStyle w:val="Standard"/>
-        <w:tabs>
-          <w:tab w:val="left" w:pos="7088"/>
-        </w:tabs>
-        <w:spacing w:after="0"/>
-        <w:rPr>
-          <w:rFonts w:ascii="Times New Roman" w:eastAsia="URWPalladioITU" w:hAnsi="Times New Roman" w:cs="Times New Roman"/>
-          <w:b/>
-          <w:bCs/>
-        </w:rPr>
-      </w:pPr>
-    </w:p>
-    <w:p>
-      <w:pPr>
-        <w:pStyle w:val="Standard"/>
-        <w:tabs>
-          <w:tab w:val="left" w:pos="7088"/>
-        </w:tabs>
-        <w:spacing w:after="0"/>
-        <w:rPr>
-          <w:rFonts w:ascii="Times New Roman" w:eastAsia="URWPalladioITU" w:hAnsi="Times New Roman" w:cs="Times New Roman"/>
-          <w:b/>
-          <w:bCs/>
-        </w:rPr>
-      </w:pPr>
-    </w:p>
-    <w:p>
-      <w:pPr>
-        <w:pStyle w:val="Standard"/>
-        <w:tabs>
-          <w:tab w:val="left" w:pos="7088"/>
-        </w:tabs>
-        <w:spacing w:after="0"/>
-        <w:rPr>
-          <w:rFonts w:ascii="Times New Roman" w:eastAsia="URWPalladioITU" w:hAnsi="Times New Roman" w:cs="Times New Roman"/>
-          <w:b/>
-          <w:bCs/>
-        </w:rPr>
-      </w:pPr>
-      <w:r>
-        <w:rPr>
-          <w:rFonts w:ascii="Times New Roman" w:eastAsia="URWPalladioITU" w:hAnsi="Times New Roman" w:cs="Times New Roman"/>
-          <w:b/>
-          <w:bCs/>
-        </w:rPr>
-        <w:t xml:space="preserve">The Thirty </w:t>
-      </w:r>
-      <w:proofErr w:type="spellStart"/>
-      <w:r>
-        <w:rPr>
-          <w:rFonts w:ascii="Times New Roman" w:eastAsia="URWPalladioITU" w:hAnsi="Times New Roman" w:cs="Times New Roman"/>
-          <w:b/>
-          <w:bCs/>
-        </w:rPr>
-        <w:t>Bhaddavaggīya</w:t>
-      </w:r>
-      <w:proofErr w:type="spellEnd"/>
-      <w:r>
-        <w:rPr>
-          <w:rFonts w:ascii="Times New Roman" w:eastAsia="URWPalladioITU" w:hAnsi="Times New Roman" w:cs="Times New Roman"/>
-          <w:b/>
-          <w:bCs/>
-        </w:rPr>
-        <w:t xml:space="preserve"> Princes Join the </w:t>
-      </w:r>
-      <w:proofErr w:type="spellStart"/>
-      <w:r>
-        <w:rPr>
-          <w:rFonts w:ascii="Times New Roman" w:eastAsia="URWPalladioITU" w:hAnsi="Times New Roman" w:cs="Times New Roman"/>
-          <w:b/>
-          <w:bCs/>
+      <w:r>
+        <w:rPr>
+          <w:rStyle w:val="EndnoteReference"/>
+          <w:rFonts w:ascii="Times New Roman" w:hAnsi="Times New Roman" w:cs="Times New Roman"/>
+          <w:lang w:val="en-GB"/>
+        </w:rPr>
+        <w:endnoteReference w:id="7"/>
+      </w:r>
+    </w:p>
+    <w:p>
+      <w:pPr>
+        <w:pStyle w:val="Standard"/>
+        <w:tabs>
+          <w:tab w:val="left" w:pos="7088"/>
+        </w:tabs>
+        <w:spacing w:after="0"/>
+        <w:rPr>
+          <w:rFonts w:ascii="Times New Roman" w:eastAsia="URWPalladioITU" w:hAnsi="Times New Roman" w:cs="Times New Roman"/>
+          <w:b/>
+          <w:bCs/>
+        </w:rPr>
+      </w:pPr>
+    </w:p>
+    <w:p>
+      <w:pPr>
+        <w:pStyle w:val="Heading2"/>
+        <w:rPr>
+          <w:rFonts w:eastAsia="URWPalladioITU"/>
+        </w:rPr>
+      </w:pPr>
+      <w:r>
+        <w:rPr>
+          <w:rFonts w:eastAsia="URWPalladioITU"/>
+        </w:rPr>
+        <w:t xml:space="preserve">The </w:t>
+      </w:r>
+      <w:proofErr w:type="spellStart"/>
+      <w:r>
+        <w:rPr>
+          <w:rFonts w:eastAsia="URWPalladioITU"/>
+        </w:rPr>
+        <w:t>Kassapa</w:t>
+      </w:r>
+      <w:proofErr w:type="spellEnd"/>
+      <w:r>
+        <w:rPr>
+          <w:rFonts w:eastAsia="URWPalladioITU"/>
+        </w:rPr>
+        <w:t xml:space="preserve"> Brothers and Their Students Enter the </w:t>
+      </w:r>
+      <w:proofErr w:type="spellStart"/>
+      <w:r>
+        <w:rPr>
+          <w:rFonts w:eastAsia="URWPalladioITU"/>
         </w:rPr>
         <w:t>Saṅgha</w:t>
       </w:r>
@@ -2862,21 +2763,21 @@
         <w:rPr>
           <w:rFonts w:ascii="Times New Roman" w:eastAsia="URWPalladioITU" w:hAnsi="Times New Roman" w:cs="Times New Roman"/>
         </w:rPr>
-        <w:t xml:space="preserve">While traveling from </w:t>
-      </w:r>
-      <w:proofErr w:type="spellStart"/>
-      <w:r>
-        <w:rPr>
-          <w:rFonts w:ascii="Times New Roman" w:eastAsia="URWPalladioITU" w:hAnsi="Times New Roman" w:cs="Times New Roman"/>
-        </w:rPr>
-        <w:t>Isipatana</w:t>
-      </w:r>
-      <w:proofErr w:type="spellEnd"/>
-      <w:r>
-        <w:rPr>
-          <w:rFonts w:ascii="Times New Roman" w:eastAsia="URWPalladioITU" w:hAnsi="Times New Roman" w:cs="Times New Roman"/>
-        </w:rPr>
-        <w:t xml:space="preserve"> to </w:t>
+        <w:t xml:space="preserve">As described in </w:t>
+      </w:r>
+      <w:r>
+        <w:rPr>
+          <w:rFonts w:ascii="Times New Roman" w:eastAsia="URWPalladioITU" w:hAnsi="Times New Roman" w:cs="Times New Roman"/>
+          <w:b/>
+          <w:bCs/>
+        </w:rPr>
+        <w:t>Section 13.2</w:t>
+      </w:r>
+      <w:r>
+        <w:rPr>
+          <w:rFonts w:ascii="Times New Roman" w:eastAsia="URWPalladioITU" w:hAnsi="Times New Roman" w:cs="Times New Roman"/>
+        </w:rPr>
+        <w:t xml:space="preserve">, the Buddha’s encounter with </w:t>
       </w:r>
       <w:proofErr w:type="spellStart"/>
       <w:r>
@@ -2890,21 +2791,21 @@
         <w:rPr>
           <w:rFonts w:ascii="Times New Roman" w:eastAsia="URWPalladioITU" w:hAnsi="Times New Roman" w:cs="Times New Roman"/>
         </w:rPr>
-        <w:t xml:space="preserve">, the Blessed One encountered thirty young princes, known as the </w:t>
-      </w:r>
-      <w:proofErr w:type="spellStart"/>
-      <w:r>
-        <w:rPr>
-          <w:rFonts w:ascii="Times New Roman" w:eastAsia="URWPalladioITU" w:hAnsi="Times New Roman" w:cs="Times New Roman"/>
-        </w:rPr>
-        <w:t>Bhaddavaggīya</w:t>
-      </w:r>
-      <w:proofErr w:type="spellEnd"/>
-      <w:r>
-        <w:rPr>
-          <w:rFonts w:ascii="Times New Roman" w:eastAsia="URWPalladioITU" w:hAnsi="Times New Roman" w:cs="Times New Roman"/>
-        </w:rPr>
-        <w:t xml:space="preserve">—"the fortunate ones." Blessed with the rare opportunity to hear the Dhamma directly from the Buddha, they awakened to the truth, attaining stream-entry. Filled with deep faith, they renounced worldly life and joined the Bhikkhu </w:t>
+        <w:t xml:space="preserve"> </w:t>
+      </w:r>
+      <w:proofErr w:type="spellStart"/>
+      <w:r>
+        <w:rPr>
+          <w:rFonts w:ascii="Times New Roman" w:eastAsia="URWPalladioITU" w:hAnsi="Times New Roman" w:cs="Times New Roman"/>
+        </w:rPr>
+        <w:t>Kassapa</w:t>
+      </w:r>
+      <w:proofErr w:type="spellEnd"/>
+      <w:r>
+        <w:rPr>
+          <w:rFonts w:ascii="Times New Roman" w:eastAsia="URWPalladioITU" w:hAnsi="Times New Roman" w:cs="Times New Roman"/>
+        </w:rPr>
+        <w:t xml:space="preserve">, his two brothers, and their large following of disciples was a pivotal moment in the early </w:t>
       </w:r>
       <w:proofErr w:type="spellStart"/>
       <w:r>
@@ -2918,376 +2819,209 @@
         <w:rPr>
           <w:rFonts w:ascii="Times New Roman" w:eastAsia="URWPalladioITU" w:hAnsi="Times New Roman" w:cs="Times New Roman"/>
         </w:rPr>
-        <w:t>, further strengthening the growing monastic community, which now expanded to ninety bhikkhus.</w:t>
+        <w:t xml:space="preserve">. </w:t>
+      </w:r>
+    </w:p>
+    <w:p>
+      <w:pPr>
+        <w:pStyle w:val="Standard"/>
+        <w:tabs>
+          <w:tab w:val="left" w:pos="7088"/>
+        </w:tabs>
+        <w:spacing w:after="0"/>
+        <w:rPr>
+          <w:rFonts w:ascii="Times New Roman" w:eastAsia="URWPalladioITU" w:hAnsi="Times New Roman" w:cs="Times New Roman"/>
+        </w:rPr>
+      </w:pPr>
+      <w:r>
+        <w:rPr>
+          <w:rFonts w:ascii="Times New Roman" w:eastAsia="URWPalladioITU" w:hAnsi="Times New Roman" w:cs="Times New Roman"/>
+        </w:rPr>
+        <w:t>The scriptures record that on this occasion, the Blessed One ordained a thousand bhikkhus, marking a significant expansion of the monastic order.</w:t>
+      </w:r>
+    </w:p>
+    <w:p>
+      <w:pPr>
+        <w:pStyle w:val="Standard"/>
+        <w:tabs>
+          <w:tab w:val="left" w:pos="7088"/>
+        </w:tabs>
+        <w:spacing w:after="0"/>
+        <w:rPr>
+          <w:rFonts w:ascii="Times New Roman" w:eastAsia="URWPalladioITU" w:hAnsi="Times New Roman" w:cs="Times New Roman"/>
+        </w:rPr>
+      </w:pPr>
+    </w:p>
+    <w:p>
+      <w:pPr>
+        <w:pStyle w:val="Heading2"/>
+        <w:rPr>
+          <w:rFonts w:eastAsia="URWPalladioITU"/>
+        </w:rPr>
+      </w:pPr>
+      <w:proofErr w:type="spellStart"/>
+      <w:r>
+        <w:rPr>
+          <w:rFonts w:eastAsia="URWPalladioITU"/>
+        </w:rPr>
+        <w:lastRenderedPageBreak/>
+        <w:t>Sāriputta</w:t>
+      </w:r>
+      <w:proofErr w:type="spellEnd"/>
+      <w:r>
+        <w:rPr>
+          <w:rFonts w:eastAsia="URWPalladioITU"/>
+        </w:rPr>
+        <w:t xml:space="preserve">, </w:t>
+      </w:r>
+      <w:proofErr w:type="spellStart"/>
+      <w:r>
+        <w:rPr>
+          <w:rFonts w:eastAsia="URWPalladioITU"/>
+        </w:rPr>
+        <w:t>Moggallāna</w:t>
+      </w:r>
+      <w:proofErr w:type="spellEnd"/>
+      <w:r>
+        <w:rPr>
+          <w:rFonts w:eastAsia="URWPalladioITU"/>
+        </w:rPr>
+        <w:t>, and Other Great Disciples Join the Buddha</w:t>
+      </w:r>
+    </w:p>
+    <w:p>
+      <w:pPr>
+        <w:pStyle w:val="Standard"/>
+        <w:tabs>
+          <w:tab w:val="left" w:pos="7088"/>
+        </w:tabs>
+        <w:spacing w:after="0"/>
+        <w:rPr>
+          <w:rFonts w:ascii="Times New Roman" w:eastAsia="URWPalladioITU" w:hAnsi="Times New Roman" w:cs="Times New Roman"/>
+        </w:rPr>
+      </w:pPr>
+      <w:r>
+        <w:rPr>
+          <w:rFonts w:ascii="Times New Roman" w:eastAsia="URWPalladioITU" w:hAnsi="Times New Roman" w:cs="Times New Roman"/>
+        </w:rPr>
+        <w:t xml:space="preserve">During his first visit to </w:t>
+      </w:r>
+      <w:proofErr w:type="spellStart"/>
+      <w:r>
+        <w:rPr>
+          <w:rFonts w:ascii="Times New Roman" w:eastAsia="URWPalladioITU" w:hAnsi="Times New Roman" w:cs="Times New Roman"/>
+        </w:rPr>
+        <w:t>Rājagaha</w:t>
+      </w:r>
+      <w:proofErr w:type="spellEnd"/>
+      <w:r>
+        <w:rPr>
+          <w:rFonts w:ascii="Times New Roman" w:eastAsia="URWPalladioITU" w:hAnsi="Times New Roman" w:cs="Times New Roman"/>
+        </w:rPr>
+        <w:t xml:space="preserve"> after attaining enlightenment, the Buddha met </w:t>
+      </w:r>
+      <w:proofErr w:type="spellStart"/>
+      <w:r>
+        <w:rPr>
+          <w:rFonts w:ascii="Times New Roman" w:eastAsia="URWPalladioITU" w:hAnsi="Times New Roman" w:cs="Times New Roman"/>
+        </w:rPr>
+        <w:t>Sāriputta</w:t>
+      </w:r>
+      <w:proofErr w:type="spellEnd"/>
+      <w:r>
+        <w:rPr>
+          <w:rFonts w:ascii="Times New Roman" w:eastAsia="URWPalladioITU" w:hAnsi="Times New Roman" w:cs="Times New Roman"/>
+        </w:rPr>
+        <w:t xml:space="preserve"> and </w:t>
+      </w:r>
+      <w:proofErr w:type="spellStart"/>
+      <w:r>
+        <w:rPr>
+          <w:rFonts w:ascii="Times New Roman" w:eastAsia="URWPalladioITU" w:hAnsi="Times New Roman" w:cs="Times New Roman"/>
+        </w:rPr>
+        <w:t>Moggallāna</w:t>
+      </w:r>
+      <w:proofErr w:type="spellEnd"/>
+      <w:r>
+        <w:rPr>
+          <w:rFonts w:ascii="Times New Roman" w:eastAsia="URWPalladioITU" w:hAnsi="Times New Roman" w:cs="Times New Roman"/>
+        </w:rPr>
+        <w:t xml:space="preserve">, who would later become his two chief disciples. </w:t>
       </w:r>
       <w:r>
         <w:rPr>
           <w:rStyle w:val="EndnoteReference"/>
           <w:rFonts w:ascii="Times New Roman" w:hAnsi="Times New Roman" w:cs="Times New Roman"/>
-          <w:lang w:val="en-GB"/>
+        </w:rPr>
+        <w:endnoteReference w:id="8"/>
+      </w:r>
+      <w:r>
+        <w:rPr>
+          <w:rFonts w:ascii="Times New Roman" w:hAnsi="Times New Roman" w:cs="Times New Roman"/>
         </w:rPr>
         <w:t xml:space="preserve"> </w:t>
       </w:r>
       <w:r>
         <w:rPr>
+          <w:rFonts w:ascii="Times New Roman" w:eastAsia="URWPalladioITU" w:hAnsi="Times New Roman" w:cs="Times New Roman"/>
+        </w:rPr>
+        <w:t xml:space="preserve">Around the same time, other renowned disciples such as Venerable </w:t>
+      </w:r>
+      <w:proofErr w:type="spellStart"/>
+      <w:r>
+        <w:rPr>
+          <w:rFonts w:ascii="Times New Roman" w:eastAsia="URWPalladioITU" w:hAnsi="Times New Roman" w:cs="Times New Roman"/>
+        </w:rPr>
+        <w:t>Mahākassapa</w:t>
+      </w:r>
+      <w:proofErr w:type="spellEnd"/>
+      <w:r>
+        <w:rPr>
+          <w:rFonts w:ascii="Times New Roman" w:eastAsia="URWPalladioITU" w:hAnsi="Times New Roman" w:cs="Times New Roman"/>
+        </w:rPr>
+        <w:t xml:space="preserve"> and Venerable </w:t>
+      </w:r>
+      <w:proofErr w:type="spellStart"/>
+      <w:r>
+        <w:rPr>
+          <w:rFonts w:ascii="Times New Roman" w:eastAsia="URWPalladioITU" w:hAnsi="Times New Roman" w:cs="Times New Roman"/>
+        </w:rPr>
+        <w:t>Rādha</w:t>
+      </w:r>
+      <w:proofErr w:type="spellEnd"/>
+      <w:r>
+        <w:rPr>
+          <w:rFonts w:ascii="Times New Roman" w:eastAsia="URWPalladioITU" w:hAnsi="Times New Roman" w:cs="Times New Roman"/>
+        </w:rPr>
+        <w:t xml:space="preserve"> also entered the </w:t>
+      </w:r>
+      <w:proofErr w:type="spellStart"/>
+      <w:r>
+        <w:rPr>
+          <w:rFonts w:ascii="Times New Roman" w:eastAsia="URWPalladioITU" w:hAnsi="Times New Roman" w:cs="Times New Roman"/>
+        </w:rPr>
+        <w:t>Saṅgha</w:t>
+      </w:r>
+      <w:proofErr w:type="spellEnd"/>
+      <w:r>
+        <w:rPr>
+          <w:rFonts w:ascii="Times New Roman" w:eastAsia="URWPalladioITU" w:hAnsi="Times New Roman" w:cs="Times New Roman"/>
+        </w:rPr>
+        <w:t>.</w:t>
+      </w:r>
+      <w:r>
+        <w:rPr>
+          <w:rFonts w:ascii="Times New Roman" w:eastAsia="URWPalladioITU" w:hAnsi="Times New Roman" w:cs="Times New Roman"/>
+        </w:rPr>
+        <w:t xml:space="preserve"> </w:t>
+      </w:r>
+      <w:r>
+        <w:rPr>
           <w:rStyle w:val="EndnoteReference"/>
           <w:rFonts w:ascii="Times New Roman" w:hAnsi="Times New Roman" w:cs="Times New Roman"/>
-          <w:lang w:val="en-GB"/>
-        </w:rPr>
-        <w:endnoteReference w:id="5"/>
-      </w:r>
-    </w:p>
-    <w:p>
-      <w:pPr>
-        <w:pStyle w:val="Standard"/>
-        <w:tabs>
-          <w:tab w:val="left" w:pos="7088"/>
-        </w:tabs>
-        <w:spacing w:after="0"/>
-        <w:rPr>
-          <w:rFonts w:ascii="Times New Roman" w:eastAsia="URWPalladioITU" w:hAnsi="Times New Roman" w:cs="Times New Roman"/>
-          <w:b/>
-          <w:bCs/>
-        </w:rPr>
-      </w:pPr>
-    </w:p>
-    <w:p>
-      <w:pPr>
-        <w:pStyle w:val="Standard"/>
-        <w:tabs>
-          <w:tab w:val="left" w:pos="7088"/>
-        </w:tabs>
-        <w:spacing w:after="0"/>
-        <w:rPr>
-          <w:rFonts w:ascii="Times New Roman" w:eastAsia="URWPalladioITU" w:hAnsi="Times New Roman" w:cs="Times New Roman"/>
-          <w:b/>
-          <w:bCs/>
-        </w:rPr>
-      </w:pPr>
-      <w:r>
-        <w:rPr>
-          <w:rFonts w:ascii="Times New Roman" w:eastAsia="URWPalladioITU" w:hAnsi="Times New Roman" w:cs="Times New Roman"/>
-          <w:b/>
-          <w:bCs/>
-        </w:rPr>
-        <w:t xml:space="preserve">The </w:t>
-      </w:r>
-      <w:proofErr w:type="spellStart"/>
-      <w:r>
-        <w:rPr>
-          <w:rFonts w:ascii="Times New Roman" w:eastAsia="URWPalladioITU" w:hAnsi="Times New Roman" w:cs="Times New Roman"/>
-          <w:b/>
-          <w:bCs/>
-        </w:rPr>
-        <w:t>Kassapa</w:t>
-      </w:r>
-      <w:proofErr w:type="spellEnd"/>
-      <w:r>
-        <w:rPr>
-          <w:rFonts w:ascii="Times New Roman" w:eastAsia="URWPalladioITU" w:hAnsi="Times New Roman" w:cs="Times New Roman"/>
-          <w:b/>
-          <w:bCs/>
-        </w:rPr>
-        <w:t xml:space="preserve"> Brothers and Their Students Enter the </w:t>
-      </w:r>
-      <w:proofErr w:type="spellStart"/>
-      <w:r>
-        <w:rPr>
-          <w:rFonts w:ascii="Times New Roman" w:eastAsia="URWPalladioITU" w:hAnsi="Times New Roman" w:cs="Times New Roman"/>
-          <w:b/>
-          <w:bCs/>
-        </w:rPr>
-        <w:t>Saṅgha</w:t>
-      </w:r>
-      <w:proofErr w:type="spellEnd"/>
-    </w:p>
-    <w:p>
-      <w:pPr>
-        <w:pStyle w:val="Standard"/>
-        <w:tabs>
-          <w:tab w:val="left" w:pos="7088"/>
-        </w:tabs>
-        <w:spacing w:after="0"/>
-        <w:rPr>
-          <w:rFonts w:ascii="Times New Roman" w:eastAsia="URWPalladioITU" w:hAnsi="Times New Roman" w:cs="Times New Roman"/>
-        </w:rPr>
-      </w:pPr>
-      <w:r>
-        <w:rPr>
-          <w:rFonts w:ascii="Times New Roman" w:eastAsia="URWPalladioITU" w:hAnsi="Times New Roman" w:cs="Times New Roman"/>
-        </w:rPr>
-        <w:t xml:space="preserve">As described in </w:t>
-      </w:r>
-      <w:r>
-        <w:rPr>
-          <w:rFonts w:ascii="Times New Roman" w:eastAsia="URWPalladioITU" w:hAnsi="Times New Roman" w:cs="Times New Roman"/>
-          <w:b/>
-          <w:bCs/>
-        </w:rPr>
-        <w:t>Section 13.2</w:t>
-      </w:r>
-      <w:r>
-        <w:rPr>
-          <w:rFonts w:ascii="Times New Roman" w:eastAsia="URWPalladioITU" w:hAnsi="Times New Roman" w:cs="Times New Roman"/>
-        </w:rPr>
-        <w:t xml:space="preserve">, the Buddha’s encounter with </w:t>
-      </w:r>
-      <w:proofErr w:type="spellStart"/>
-      <w:r>
-        <w:rPr>
-          <w:rFonts w:ascii="Times New Roman" w:eastAsia="URWPalladioITU" w:hAnsi="Times New Roman" w:cs="Times New Roman"/>
-        </w:rPr>
-        <w:t>Uruvelā</w:t>
-      </w:r>
-      <w:proofErr w:type="spellEnd"/>
-      <w:r>
-        <w:rPr>
-          <w:rFonts w:ascii="Times New Roman" w:eastAsia="URWPalladioITU" w:hAnsi="Times New Roman" w:cs="Times New Roman"/>
-        </w:rPr>
-        <w:t xml:space="preserve"> </w:t>
-      </w:r>
-      <w:proofErr w:type="spellStart"/>
-      <w:r>
-        <w:rPr>
-          <w:rFonts w:ascii="Times New Roman" w:eastAsia="URWPalladioITU" w:hAnsi="Times New Roman" w:cs="Times New Roman"/>
-        </w:rPr>
-        <w:t>Kassapa</w:t>
-      </w:r>
-      <w:proofErr w:type="spellEnd"/>
-      <w:r>
-        <w:rPr>
-          <w:rFonts w:ascii="Times New Roman" w:eastAsia="URWPalladioITU" w:hAnsi="Times New Roman" w:cs="Times New Roman"/>
-        </w:rPr>
-        <w:t xml:space="preserve">, his two brothers, and their large following of disciples was a pivotal moment in the early </w:t>
-      </w:r>
-      <w:proofErr w:type="spellStart"/>
-      <w:r>
-        <w:rPr>
-          <w:rFonts w:ascii="Times New Roman" w:eastAsia="URWPalladioITU" w:hAnsi="Times New Roman" w:cs="Times New Roman"/>
-        </w:rPr>
-        <w:t>Saṅgha</w:t>
-      </w:r>
-      <w:proofErr w:type="spellEnd"/>
-      <w:r>
-        <w:rPr>
-          <w:rFonts w:ascii="Times New Roman" w:eastAsia="URWPalladioITU" w:hAnsi="Times New Roman" w:cs="Times New Roman"/>
-        </w:rPr>
-        <w:t xml:space="preserve">. </w:t>
-      </w:r>
-    </w:p>
-    <w:p>
-      <w:pPr>
-        <w:pStyle w:val="Standard"/>
-        <w:tabs>
-          <w:tab w:val="left" w:pos="7088"/>
-        </w:tabs>
-        <w:spacing w:after="0"/>
-        <w:rPr>
-          <w:rFonts w:ascii="Times New Roman" w:eastAsia="URWPalladioITU" w:hAnsi="Times New Roman" w:cs="Times New Roman"/>
-        </w:rPr>
-      </w:pPr>
-      <w:r>
-        <w:rPr>
-          <w:rFonts w:ascii="Times New Roman" w:eastAsia="URWPalladioITU" w:hAnsi="Times New Roman" w:cs="Times New Roman"/>
-        </w:rPr>
-        <w:t>The scriptures record that on this occasion, the Blessed One ordained a thousand bhikkhus, marking a significant expansion of the monastic order.</w:t>
-      </w:r>
-    </w:p>
-    <w:p>
-      <w:pPr>
-        <w:pStyle w:val="Standard"/>
-        <w:tabs>
-          <w:tab w:val="left" w:pos="7088"/>
-        </w:tabs>
-        <w:spacing w:after="0"/>
-        <w:rPr>
-          <w:rFonts w:ascii="Times New Roman" w:eastAsia="URWPalladioITU" w:hAnsi="Times New Roman" w:cs="Times New Roman"/>
-        </w:rPr>
-      </w:pPr>
-    </w:p>
-    <w:p>
-      <w:pPr>
-        <w:pStyle w:val="Standard"/>
-        <w:tabs>
-          <w:tab w:val="left" w:pos="7088"/>
-        </w:tabs>
-        <w:spacing w:after="0"/>
-        <w:rPr>
-          <w:rFonts w:ascii="Times New Roman" w:eastAsia="URWPalladioITU" w:hAnsi="Times New Roman" w:cs="Times New Roman"/>
-          <w:b/>
-          <w:bCs/>
-        </w:rPr>
-      </w:pPr>
-      <w:proofErr w:type="spellStart"/>
-      <w:r>
-        <w:rPr>
-          <w:rFonts w:ascii="Times New Roman" w:eastAsia="URWPalladioITU" w:hAnsi="Times New Roman" w:cs="Times New Roman"/>
-          <w:b/>
-          <w:bCs/>
-        </w:rPr>
-        <w:t>Sāriputta</w:t>
-      </w:r>
-      <w:proofErr w:type="spellEnd"/>
-      <w:r>
-        <w:rPr>
-          <w:rFonts w:ascii="Times New Roman" w:eastAsia="URWPalladioITU" w:hAnsi="Times New Roman" w:cs="Times New Roman"/>
-          <w:b/>
-          <w:bCs/>
-        </w:rPr>
-        <w:t xml:space="preserve">, </w:t>
-      </w:r>
-      <w:proofErr w:type="spellStart"/>
-      <w:r>
-        <w:rPr>
-          <w:rFonts w:ascii="Times New Roman" w:eastAsia="URWPalladioITU" w:hAnsi="Times New Roman" w:cs="Times New Roman"/>
-          <w:b/>
-          <w:bCs/>
-        </w:rPr>
-        <w:t>Moggallāna</w:t>
-      </w:r>
-      <w:proofErr w:type="spellEnd"/>
-      <w:r>
-        <w:rPr>
-          <w:rFonts w:ascii="Times New Roman" w:eastAsia="URWPalladioITU" w:hAnsi="Times New Roman" w:cs="Times New Roman"/>
-          <w:b/>
-          <w:bCs/>
-        </w:rPr>
-        <w:t>, and Other Great Disciples Join the Buddha</w:t>
-      </w:r>
-    </w:p>
-    <w:p>
-      <w:pPr>
-        <w:pStyle w:val="Standard"/>
-        <w:tabs>
-          <w:tab w:val="left" w:pos="7088"/>
-        </w:tabs>
-        <w:spacing w:after="0"/>
-        <w:rPr>
-          <w:rFonts w:ascii="Times New Roman" w:eastAsia="URWPalladioITU" w:hAnsi="Times New Roman" w:cs="Times New Roman"/>
-        </w:rPr>
-      </w:pPr>
-      <w:r>
-        <w:rPr>
-          <w:rFonts w:ascii="Times New Roman" w:eastAsia="URWPalladioITU" w:hAnsi="Times New Roman" w:cs="Times New Roman"/>
-        </w:rPr>
-        <w:t xml:space="preserve">During his first visit to </w:t>
-      </w:r>
-      <w:proofErr w:type="spellStart"/>
-      <w:r>
-        <w:rPr>
-          <w:rFonts w:ascii="Times New Roman" w:eastAsia="URWPalladioITU" w:hAnsi="Times New Roman" w:cs="Times New Roman"/>
-        </w:rPr>
-        <w:t>Rājagaha</w:t>
-      </w:r>
-      <w:proofErr w:type="spellEnd"/>
-      <w:r>
-        <w:rPr>
-          <w:rFonts w:ascii="Times New Roman" w:eastAsia="URWPalladioITU" w:hAnsi="Times New Roman" w:cs="Times New Roman"/>
-        </w:rPr>
-        <w:t xml:space="preserve"> after attaining enlightenment, the Buddha met </w:t>
-      </w:r>
-      <w:proofErr w:type="spellStart"/>
-      <w:r>
-        <w:rPr>
-          <w:rFonts w:ascii="Times New Roman" w:eastAsia="URWPalladioITU" w:hAnsi="Times New Roman" w:cs="Times New Roman"/>
-        </w:rPr>
-        <w:t>Sāriputta</w:t>
-      </w:r>
-      <w:proofErr w:type="spellEnd"/>
-      <w:r>
-        <w:rPr>
-          <w:rFonts w:ascii="Times New Roman" w:eastAsia="URWPalladioITU" w:hAnsi="Times New Roman" w:cs="Times New Roman"/>
-        </w:rPr>
-        <w:t xml:space="preserve"> and </w:t>
-      </w:r>
-      <w:proofErr w:type="spellStart"/>
-      <w:r>
-        <w:rPr>
-          <w:rFonts w:ascii="Times New Roman" w:eastAsia="URWPalladioITU" w:hAnsi="Times New Roman" w:cs="Times New Roman"/>
-        </w:rPr>
-        <w:t>Moggallāna</w:t>
-      </w:r>
-      <w:proofErr w:type="spellEnd"/>
-      <w:r>
-        <w:rPr>
-          <w:rFonts w:ascii="Times New Roman" w:eastAsia="URWPalladioITU" w:hAnsi="Times New Roman" w:cs="Times New Roman"/>
-        </w:rPr>
-        <w:t xml:space="preserve">, who would later become his two chief disciples. </w:t>
-      </w:r>
-      <w:r>
-        <w:rPr>
-          <w:rStyle w:val="EndnoteReference"/>
-          <w:rFonts w:ascii="Times New Roman" w:hAnsi="Times New Roman" w:cs="Times New Roman"/>
-        </w:rPr>
-        <w:endnoteReference w:id="6"/>
-      </w:r>
-      <w:r>
-        <w:rPr>
-          <w:rFonts w:ascii="Times New Roman" w:hAnsi="Times New Roman" w:cs="Times New Roman"/>
-        </w:rPr>
-        <w:t xml:space="preserve"> </w:t>
-      </w:r>
-      <w:r>
-        <w:rPr>
-          <w:rFonts w:ascii="Times New Roman" w:eastAsia="URWPalladioITU" w:hAnsi="Times New Roman" w:cs="Times New Roman"/>
-        </w:rPr>
-        <w:t xml:space="preserve">Around the same time, other renowned disciples such as Venerable </w:t>
-      </w:r>
-      <w:proofErr w:type="spellStart"/>
-      <w:r>
-        <w:rPr>
-          <w:rFonts w:ascii="Times New Roman" w:eastAsia="URWPalladioITU" w:hAnsi="Times New Roman" w:cs="Times New Roman"/>
-        </w:rPr>
-        <w:t>Mahākassapa</w:t>
-      </w:r>
-      <w:proofErr w:type="spellEnd"/>
-      <w:r>
-        <w:rPr>
-          <w:rFonts w:ascii="Times New Roman" w:eastAsia="URWPalladioITU" w:hAnsi="Times New Roman" w:cs="Times New Roman"/>
-        </w:rPr>
-        <w:t xml:space="preserve"> and Venerable </w:t>
-      </w:r>
-      <w:proofErr w:type="spellStart"/>
-      <w:r>
-        <w:rPr>
-          <w:rFonts w:ascii="Times New Roman" w:eastAsia="URWPalladioITU" w:hAnsi="Times New Roman" w:cs="Times New Roman"/>
-        </w:rPr>
-        <w:t>Rādha</w:t>
-      </w:r>
-      <w:proofErr w:type="spellEnd"/>
-      <w:r>
-        <w:rPr>
-          <w:rFonts w:ascii="Times New Roman" w:eastAsia="URWPalladioITU" w:hAnsi="Times New Roman" w:cs="Times New Roman"/>
-        </w:rPr>
-        <w:t xml:space="preserve"> also entered the </w:t>
-      </w:r>
-      <w:proofErr w:type="spellStart"/>
-      <w:r>
-        <w:rPr>
-          <w:rFonts w:ascii="Times New Roman" w:eastAsia="URWPalladioITU" w:hAnsi="Times New Roman" w:cs="Times New Roman"/>
-        </w:rPr>
-        <w:t>Saṅgha</w:t>
-      </w:r>
-      <w:proofErr w:type="spellEnd"/>
-      <w:r>
-        <w:rPr>
-          <w:rFonts w:ascii="Times New Roman" w:eastAsia="URWPalladioITU" w:hAnsi="Times New Roman" w:cs="Times New Roman"/>
-        </w:rPr>
-        <w:t>.</w:t>
-      </w:r>
-      <w:r>
-        <w:rPr>
-          <w:rFonts w:ascii="Times New Roman" w:eastAsia="URWPalladioITU" w:hAnsi="Times New Roman" w:cs="Times New Roman"/>
-        </w:rPr>
-        <w:t xml:space="preserve"> </w:t>
-      </w:r>
-      <w:r>
-        <w:rPr>
-          <w:rStyle w:val="EndnoteReference"/>
-          <w:rFonts w:ascii="Times New Roman" w:hAnsi="Times New Roman" w:cs="Times New Roman"/>
           <w:lang w:val="en"/>
         </w:rPr>
-        <w:endnoteReference w:id="7"/>
+        <w:endnoteReference w:id="9"/>
       </w:r>
     </w:p>
     <w:p>
@@ -3470,20 +3204,62 @@
           <w:rStyle w:val="EndnoteReference"/>
           <w:rFonts w:ascii="Times New Roman" w:eastAsia="URWPalladioITU" w:hAnsi="Times New Roman"/>
         </w:rPr>
-        <w:endnoteReference w:id="8"/>
-      </w:r>
-    </w:p>
-    <w:p>
-      <w:pPr>
-        <w:pStyle w:val="Standard"/>
-        <w:tabs>
-          <w:tab w:val="left" w:pos="7088"/>
-        </w:tabs>
-        <w:spacing w:after="0"/>
-        <w:rPr>
-          <w:rFonts w:ascii="Times New Roman" w:hAnsi="Times New Roman" w:cs="Times New Roman"/>
-        </w:rPr>
-      </w:pPr>
+        <w:endnoteReference w:id="10"/>
+      </w:r>
+    </w:p>
+    <w:p>
+      <w:pPr>
+        <w:pStyle w:val="Standard"/>
+        <w:tabs>
+          <w:tab w:val="left" w:pos="7088"/>
+        </w:tabs>
+        <w:spacing w:after="0"/>
+        <w:rPr>
+          <w:rFonts w:ascii="Times New Roman" w:hAnsi="Times New Roman" w:cs="Times New Roman"/>
+        </w:rPr>
+      </w:pPr>
+    </w:p>
+    <w:p>
+      <w:pPr>
+        <w:pStyle w:val="Heading2"/>
+        <w:rPr>
+          <w:rFonts w:eastAsia="URWPalladioITU"/>
+        </w:rPr>
+      </w:pPr>
+      <w:r>
+        <w:rPr>
+          <w:rFonts w:eastAsia="URWPalladioITU"/>
+        </w:rPr>
+        <w:t xml:space="preserve">The Ordination of the </w:t>
+      </w:r>
+      <w:proofErr w:type="spellStart"/>
+      <w:r>
+        <w:rPr>
+          <w:rFonts w:eastAsia="URWPalladioITU"/>
+        </w:rPr>
+        <w:t>Bhikkhunī</w:t>
+      </w:r>
+      <w:proofErr w:type="spellEnd"/>
+      <w:r>
+        <w:rPr>
+          <w:rFonts w:eastAsia="URWPalladioITU"/>
+        </w:rPr>
+        <w:t xml:space="preserve"> </w:t>
+      </w:r>
+      <w:proofErr w:type="spellStart"/>
+      <w:r>
+        <w:rPr>
+          <w:rFonts w:eastAsia="URWPalladioITU"/>
+        </w:rPr>
+        <w:t>Saṅgha</w:t>
+      </w:r>
+      <w:proofErr w:type="spellEnd"/>
+      <w:r>
+        <w:rPr>
+          <w:rFonts w:eastAsia="URWPalladioITU"/>
+        </w:rPr>
+        <w:t>: A Legacy of Liberation</w:t>
+      </w:r>
     </w:p>
     <w:p>
       <w:pPr>
@@ -3494,24 +3270,18 @@
         <w:spacing w:after="0"/>
         <w:rPr>
           <w:rFonts w:ascii="Times New Roman" w:eastAsia="URWPalladioITU" w:hAnsi="Times New Roman"/>
-          <w:b/>
-          <w:bCs/>
         </w:rPr>
       </w:pPr>
       <w:r>
         <w:rPr>
           <w:rFonts w:ascii="Times New Roman" w:eastAsia="URWPalladioITU" w:hAnsi="Times New Roman"/>
-          <w:b/>
-          <w:bCs/>
-        </w:rPr>
-        <w:t xml:space="preserve">The Ordination of the </w:t>
+        </w:rPr>
+        <w:t xml:space="preserve">The establishment of the </w:t>
       </w:r>
       <w:proofErr w:type="spellStart"/>
       <w:r>
         <w:rPr>
           <w:rFonts w:ascii="Times New Roman" w:eastAsia="URWPalladioITU" w:hAnsi="Times New Roman"/>
-          <w:b/>
-          <w:bCs/>
         </w:rPr>
         <w:t>Bhikkhunī</w:t>
       </w:r>
@@ -3519,8 +3289,6 @@
       <w:r>
         <w:rPr>
           <w:rFonts w:ascii="Times New Roman" w:eastAsia="URWPalladioITU" w:hAnsi="Times New Roman"/>
-          <w:b/>
-          <w:bCs/>
         </w:rPr>
         <w:t xml:space="preserve"> </w:t>
       </w:r>
@@ -3528,8 +3296,6 @@
       <w:r>
         <w:rPr>
           <w:rFonts w:ascii="Times New Roman" w:eastAsia="URWPalladioITU" w:hAnsi="Times New Roman"/>
-          <w:b/>
-          <w:bCs/>
         </w:rPr>
         <w:t>Saṅgha</w:t>
       </w:r>
@@ -3537,63 +3303,8 @@
       <w:r>
         <w:rPr>
           <w:rFonts w:ascii="Times New Roman" w:eastAsia="URWPalladioITU" w:hAnsi="Times New Roman"/>
-          <w:b/>
-          <w:bCs/>
-        </w:rPr>
-        <w:t>: A Legacy of Liberation</w:t>
-      </w:r>
-    </w:p>
-    <w:p>
-      <w:pPr>
-        <w:pStyle w:val="Standard"/>
-        <w:tabs>
-          <w:tab w:val="left" w:pos="7088"/>
-        </w:tabs>
-        <w:spacing w:after="0"/>
-        <w:rPr>
-          <w:rFonts w:ascii="Times New Roman" w:eastAsia="URWPalladioITU" w:hAnsi="Times New Roman"/>
-        </w:rPr>
-      </w:pPr>
-      <w:r>
-        <w:rPr>
-          <w:rFonts w:ascii="Times New Roman" w:eastAsia="URWPalladioITU" w:hAnsi="Times New Roman"/>
-        </w:rPr>
-        <w:t xml:space="preserve">The establishment of the </w:t>
-      </w:r>
-      <w:proofErr w:type="spellStart"/>
-      <w:r>
-        <w:rPr>
-          <w:rFonts w:ascii="Times New Roman" w:eastAsia="URWPalladioITU" w:hAnsi="Times New Roman"/>
-        </w:rPr>
-        <w:t>Bhikkhunī</w:t>
-      </w:r>
-      <w:proofErr w:type="spellEnd"/>
-      <w:r>
-        <w:rPr>
-          <w:rFonts w:ascii="Times New Roman" w:eastAsia="URWPalladioITU" w:hAnsi="Times New Roman"/>
-        </w:rPr>
-        <w:t xml:space="preserve"> </w:t>
-      </w:r>
-      <w:proofErr w:type="spellStart"/>
-      <w:r>
-        <w:rPr>
-          <w:rFonts w:ascii="Times New Roman" w:eastAsia="URWPalladioITU" w:hAnsi="Times New Roman"/>
-        </w:rPr>
-        <w:t>Saṅgha</w:t>
-      </w:r>
-      <w:proofErr w:type="spellEnd"/>
-      <w:r>
-        <w:rPr>
-          <w:rFonts w:ascii="Times New Roman" w:eastAsia="URWPalladioITU" w:hAnsi="Times New Roman"/>
-        </w:rPr>
-        <w:t xml:space="preserve"> was one of the most profound and transformative moments in the Buddha’s Dispensation. It signified not only the Blessed One’s boundless </w:t>
-      </w:r>
-      <w:r>
-        <w:rPr>
-          <w:rFonts w:ascii="Times New Roman" w:eastAsia="URWPalladioITU" w:hAnsi="Times New Roman"/>
-        </w:rPr>
-        <w:lastRenderedPageBreak/>
-        <w:t>compassion but also his unwavering commitment to providing the path of liberation to all, regardless of gender.</w:t>
+        </w:rPr>
+        <w:t xml:space="preserve"> was one of the most profound and transformative moments in the Buddha’s Dispensation. It signified not only the Blessed One’s boundless compassion but also his unwavering commitment to providing the path of liberation to all, regardless of gender.</w:t>
       </w:r>
     </w:p>
     <w:p>
@@ -3807,7 +3518,7 @@
           <w:rFonts w:ascii="Times New Roman" w:eastAsia="URWPalladioITU" w:hAnsi="Times New Roman"/>
           <w:lang w:val="en-AU"/>
         </w:rPr>
-        <w:endnoteReference w:id="9"/>
+        <w:endnoteReference w:id="11"/>
       </w:r>
     </w:p>
     <w:p>
@@ -3904,23 +3615,26 @@
           <w14:ligatures w14:val="standardContextual"/>
         </w:rPr>
         <w:drawing>
-          <wp:anchor distT="0" distB="0" distL="114300" distR="114300" simplePos="0" relativeHeight="251665408" behindDoc="1" locked="0" layoutInCell="1" allowOverlap="1" wp14:anchorId="15D9F37B" wp14:editId="6F669725">
+          <wp:anchor distT="0" distB="0" distL="114300" distR="114300" simplePos="0" relativeHeight="251665408" behindDoc="1" locked="0" layoutInCell="1" allowOverlap="1" wp14:anchorId="15D9F37B" wp14:editId="0B06A9E9">
             <wp:simplePos x="0" y="0"/>
             <wp:positionH relativeFrom="column">
-              <wp:posOffset>3316605</wp:posOffset>
+              <wp:posOffset>1430655</wp:posOffset>
             </wp:positionH>
             <wp:positionV relativeFrom="paragraph">
-              <wp:posOffset>144780</wp:posOffset>
+              <wp:posOffset>110490</wp:posOffset>
             </wp:positionV>
-            <wp:extent cx="1907540" cy="2033905"/>
-            <wp:effectExtent l="0" t="0" r="0" b="4445"/>
+            <wp:extent cx="2415600" cy="2574000"/>
+            <wp:effectExtent l="171450" t="171450" r="194310" b="188595"/>
             <wp:wrapThrough wrapText="bothSides">
               <wp:wrapPolygon edited="0">
-                <wp:start x="0" y="0"/>
-                <wp:lineTo x="0" y="21445"/>
-                <wp:lineTo x="21356" y="21445"/>
-                <wp:lineTo x="21356" y="0"/>
-                <wp:lineTo x="0" y="0"/>
+                <wp:start x="-1533" y="-1439"/>
+                <wp:lineTo x="-1533" y="22064"/>
+                <wp:lineTo x="-1022" y="23023"/>
+                <wp:lineTo x="22315" y="23023"/>
+                <wp:lineTo x="22486" y="22703"/>
+                <wp:lineTo x="23167" y="22064"/>
+                <wp:lineTo x="22997" y="-1439"/>
+                <wp:lineTo x="-1533" y="-1439"/>
               </wp:wrapPolygon>
             </wp:wrapThrough>
             <wp:docPr id="872159809" name="Picture 6"/>
@@ -3952,15 +3666,40 @@
                   <pic:spPr bwMode="auto">
                     <a:xfrm>
                       <a:off x="0" y="0"/>
-                      <a:ext cx="1907540" cy="2033905"/>
+                      <a:ext cx="2415600" cy="2574000"/>
                     </a:xfrm>
                     <a:prstGeom prst="rect">
                       <a:avLst/>
                     </a:prstGeom>
-                    <a:noFill/>
-                    <a:ln>
-                      <a:noFill/>
+                    <a:solidFill>
+                      <a:srgbClr val="FFFFFF">
+                        <a:shade val="85000"/>
+                      </a:srgbClr>
+                    </a:solidFill>
+                    <a:ln w="190500" cap="rnd">
+                      <a:solidFill>
+                        <a:srgbClr val="FFFFFF"/>
+                      </a:solidFill>
                     </a:ln>
+                    <a:effectLst>
+                      <a:outerShdw blurRad="50000" algn="tl" rotWithShape="0">
+                        <a:srgbClr val="000000">
+                          <a:alpha val="41000"/>
+                        </a:srgbClr>
+                      </a:outerShdw>
+                    </a:effectLst>
+                    <a:scene3d>
+                      <a:camera prst="orthographicFront"/>
+                      <a:lightRig rig="twoPt" dir="t">
+                        <a:rot lat="0" lon="0" rev="7800000"/>
+                      </a:lightRig>
+                    </a:scene3d>
+                    <a:sp3d contourW="6350">
+                      <a:bevelT w="50800" h="16510"/>
+                      <a:contourClr>
+                        <a:srgbClr val="C0C0C0"/>
+                      </a:contourClr>
+                    </a:sp3d>
                   </pic:spPr>
                 </pic:pic>
               </a:graphicData>
@@ -3983,13 +3722,268 @@
         </w:tabs>
         <w:spacing w:after="0"/>
         <w:rPr>
+          <w:rFonts w:asciiTheme="minorHAnsi" w:hAnsiTheme="minorHAnsi" w:cstheme="minorHAnsi"/>
+          <w:b/>
+          <w:bCs/>
+          <w:sz w:val="22"/>
+          <w:szCs w:val="22"/>
+        </w:rPr>
+      </w:pPr>
+    </w:p>
+    <w:p>
+      <w:pPr>
+        <w:pStyle w:val="Standard"/>
+        <w:tabs>
+          <w:tab w:val="left" w:pos="7088"/>
+        </w:tabs>
+        <w:spacing w:after="0"/>
+        <w:rPr>
+          <w:rFonts w:asciiTheme="minorHAnsi" w:hAnsiTheme="minorHAnsi" w:cstheme="minorHAnsi"/>
+          <w:b/>
+          <w:bCs/>
+          <w:sz w:val="22"/>
+          <w:szCs w:val="22"/>
+        </w:rPr>
+      </w:pPr>
+    </w:p>
+    <w:p>
+      <w:pPr>
+        <w:pStyle w:val="Standard"/>
+        <w:tabs>
+          <w:tab w:val="left" w:pos="7088"/>
+        </w:tabs>
+        <w:spacing w:after="0"/>
+        <w:rPr>
+          <w:rFonts w:asciiTheme="minorHAnsi" w:hAnsiTheme="minorHAnsi" w:cstheme="minorHAnsi"/>
+          <w:b/>
+          <w:bCs/>
+          <w:sz w:val="22"/>
+          <w:szCs w:val="22"/>
+        </w:rPr>
+      </w:pPr>
+    </w:p>
+    <w:p>
+      <w:pPr>
+        <w:pStyle w:val="Standard"/>
+        <w:tabs>
+          <w:tab w:val="left" w:pos="7088"/>
+        </w:tabs>
+        <w:spacing w:after="0"/>
+        <w:rPr>
+          <w:rFonts w:asciiTheme="minorHAnsi" w:hAnsiTheme="minorHAnsi" w:cstheme="minorHAnsi"/>
+          <w:b/>
+          <w:bCs/>
+          <w:sz w:val="22"/>
+          <w:szCs w:val="22"/>
+        </w:rPr>
+      </w:pPr>
+    </w:p>
+    <w:p>
+      <w:pPr>
+        <w:pStyle w:val="Standard"/>
+        <w:tabs>
+          <w:tab w:val="left" w:pos="7088"/>
+        </w:tabs>
+        <w:spacing w:after="0"/>
+        <w:rPr>
+          <w:rFonts w:asciiTheme="minorHAnsi" w:hAnsiTheme="minorHAnsi" w:cstheme="minorHAnsi"/>
+          <w:b/>
+          <w:bCs/>
+          <w:sz w:val="22"/>
+          <w:szCs w:val="22"/>
+        </w:rPr>
+      </w:pPr>
+    </w:p>
+    <w:p>
+      <w:pPr>
+        <w:pStyle w:val="Standard"/>
+        <w:tabs>
+          <w:tab w:val="left" w:pos="7088"/>
+        </w:tabs>
+        <w:spacing w:after="0"/>
+        <w:rPr>
+          <w:rFonts w:asciiTheme="minorHAnsi" w:hAnsiTheme="minorHAnsi" w:cstheme="minorHAnsi"/>
+          <w:b/>
+          <w:bCs/>
+          <w:sz w:val="22"/>
+          <w:szCs w:val="22"/>
+        </w:rPr>
+      </w:pPr>
+    </w:p>
+    <w:p>
+      <w:pPr>
+        <w:pStyle w:val="Standard"/>
+        <w:tabs>
+          <w:tab w:val="left" w:pos="7088"/>
+        </w:tabs>
+        <w:spacing w:after="0"/>
+        <w:rPr>
+          <w:rFonts w:asciiTheme="minorHAnsi" w:hAnsiTheme="minorHAnsi" w:cstheme="minorHAnsi"/>
+          <w:b/>
+          <w:bCs/>
+          <w:sz w:val="22"/>
+          <w:szCs w:val="22"/>
+        </w:rPr>
+      </w:pPr>
+    </w:p>
+    <w:p>
+      <w:pPr>
+        <w:pStyle w:val="Standard"/>
+        <w:tabs>
+          <w:tab w:val="left" w:pos="7088"/>
+        </w:tabs>
+        <w:spacing w:after="0"/>
+        <w:rPr>
+          <w:rFonts w:asciiTheme="minorHAnsi" w:hAnsiTheme="minorHAnsi" w:cstheme="minorHAnsi"/>
+          <w:b/>
+          <w:bCs/>
+          <w:sz w:val="22"/>
+          <w:szCs w:val="22"/>
+        </w:rPr>
+      </w:pPr>
+    </w:p>
+    <w:p>
+      <w:pPr>
+        <w:pStyle w:val="Standard"/>
+        <w:tabs>
+          <w:tab w:val="left" w:pos="7088"/>
+        </w:tabs>
+        <w:spacing w:after="0"/>
+        <w:rPr>
+          <w:rFonts w:asciiTheme="minorHAnsi" w:hAnsiTheme="minorHAnsi" w:cstheme="minorHAnsi"/>
+          <w:b/>
+          <w:bCs/>
+          <w:sz w:val="22"/>
+          <w:szCs w:val="22"/>
+        </w:rPr>
+      </w:pPr>
+    </w:p>
+    <w:p>
+      <w:pPr>
+        <w:pStyle w:val="Standard"/>
+        <w:tabs>
+          <w:tab w:val="left" w:pos="7088"/>
+        </w:tabs>
+        <w:spacing w:after="0"/>
+        <w:rPr>
+          <w:rFonts w:asciiTheme="minorHAnsi" w:hAnsiTheme="minorHAnsi" w:cstheme="minorHAnsi"/>
+          <w:b/>
+          <w:bCs/>
+          <w:sz w:val="22"/>
+          <w:szCs w:val="22"/>
+        </w:rPr>
+      </w:pPr>
+    </w:p>
+    <w:p>
+      <w:pPr>
+        <w:pStyle w:val="Standard"/>
+        <w:tabs>
+          <w:tab w:val="left" w:pos="7088"/>
+        </w:tabs>
+        <w:spacing w:after="0"/>
+        <w:rPr>
+          <w:rFonts w:asciiTheme="minorHAnsi" w:hAnsiTheme="minorHAnsi" w:cstheme="minorHAnsi"/>
+          <w:b/>
+          <w:bCs/>
+          <w:sz w:val="22"/>
+          <w:szCs w:val="22"/>
+        </w:rPr>
+      </w:pPr>
+    </w:p>
+    <w:p>
+      <w:pPr>
+        <w:pStyle w:val="Standard"/>
+        <w:tabs>
+          <w:tab w:val="left" w:pos="7088"/>
+        </w:tabs>
+        <w:spacing w:after="0"/>
+        <w:rPr>
+          <w:rFonts w:asciiTheme="minorHAnsi" w:hAnsiTheme="minorHAnsi" w:cstheme="minorHAnsi"/>
+          <w:b/>
+          <w:bCs/>
+          <w:sz w:val="22"/>
+          <w:szCs w:val="22"/>
+        </w:rPr>
+      </w:pPr>
+    </w:p>
+    <w:p>
+      <w:pPr>
+        <w:pStyle w:val="Standard"/>
+        <w:tabs>
+          <w:tab w:val="left" w:pos="7088"/>
+        </w:tabs>
+        <w:spacing w:after="0"/>
+        <w:rPr>
+          <w:rFonts w:asciiTheme="minorHAnsi" w:hAnsiTheme="minorHAnsi" w:cstheme="minorHAnsi"/>
+          <w:b/>
+          <w:bCs/>
+          <w:sz w:val="22"/>
+          <w:szCs w:val="22"/>
+        </w:rPr>
+      </w:pPr>
+    </w:p>
+    <w:p>
+      <w:pPr>
+        <w:pStyle w:val="Standard"/>
+        <w:tabs>
+          <w:tab w:val="left" w:pos="7088"/>
+        </w:tabs>
+        <w:spacing w:after="0"/>
+        <w:rPr>
+          <w:rFonts w:asciiTheme="minorHAnsi" w:hAnsiTheme="minorHAnsi" w:cstheme="minorHAnsi"/>
+          <w:b/>
+          <w:bCs/>
+          <w:sz w:val="22"/>
+          <w:szCs w:val="22"/>
+        </w:rPr>
+      </w:pPr>
+    </w:p>
+    <w:p>
+      <w:pPr>
+        <w:pStyle w:val="Standard"/>
+        <w:tabs>
+          <w:tab w:val="left" w:pos="7088"/>
+        </w:tabs>
+        <w:spacing w:after="0"/>
+        <w:rPr>
+          <w:rFonts w:asciiTheme="minorHAnsi" w:hAnsiTheme="minorHAnsi" w:cstheme="minorHAnsi"/>
+          <w:b/>
+          <w:bCs/>
+          <w:sz w:val="22"/>
+          <w:szCs w:val="22"/>
+        </w:rPr>
+      </w:pPr>
+    </w:p>
+    <w:p>
+      <w:pPr>
+        <w:pStyle w:val="Standard"/>
+        <w:tabs>
+          <w:tab w:val="left" w:pos="7088"/>
+        </w:tabs>
+        <w:spacing w:after="0"/>
+        <w:rPr>
+          <w:rFonts w:asciiTheme="minorHAnsi" w:hAnsiTheme="minorHAnsi" w:cstheme="minorHAnsi"/>
+          <w:b/>
+          <w:bCs/>
+          <w:sz w:val="22"/>
+          <w:szCs w:val="22"/>
+        </w:rPr>
+      </w:pPr>
+    </w:p>
+    <w:p>
+      <w:pPr>
+        <w:pStyle w:val="Standard"/>
+        <w:tabs>
+          <w:tab w:val="left" w:pos="7088"/>
+        </w:tabs>
+        <w:spacing w:after="0"/>
+        <w:rPr>
           <w:rFonts w:asciiTheme="minorHAnsi" w:eastAsia="URWPalladioITU" w:hAnsiTheme="minorHAnsi" w:cstheme="minorHAnsi"/>
           <w:sz w:val="22"/>
           <w:szCs w:val="22"/>
           <w:lang w:val="en-AU"/>
         </w:rPr>
       </w:pPr>
-      <w:proofErr w:type="spellStart"/>
       <w:r>
         <w:rPr>
           <w:rFonts w:asciiTheme="minorHAnsi" w:hAnsiTheme="minorHAnsi" w:cstheme="minorHAnsi"/>
@@ -3998,9 +3992,8 @@
           <w:sz w:val="22"/>
           <w:szCs w:val="22"/>
         </w:rPr>
-        <w:t>Venrable</w:t>
-      </w:r>
-      <w:proofErr w:type="spellEnd"/>
+        <w:t>Venerable</w:t>
+      </w:r>
       <w:r>
         <w:rPr>
           <w:rFonts w:asciiTheme="minorHAnsi" w:hAnsiTheme="minorHAnsi" w:cstheme="minorHAnsi"/>
@@ -4099,525 +4092,84 @@
       </w:r>
       <w:r>
         <w:rPr>
+          <w:rStyle w:val="EndnoteReference"/>
           <w:rFonts w:asciiTheme="minorHAnsi" w:hAnsiTheme="minorHAnsi" w:cstheme="minorHAnsi"/>
           <w:b/>
           <w:bCs/>
           <w:sz w:val="22"/>
           <w:szCs w:val="22"/>
         </w:rPr>
-        <w:t xml:space="preserve">- </w:t>
-      </w:r>
-      <w:r>
-        <w:rPr>
-          <w:rFonts w:asciiTheme="minorHAnsi" w:hAnsiTheme="minorHAnsi" w:cstheme="minorHAnsi"/>
-          <w:sz w:val="22"/>
-          <w:szCs w:val="22"/>
-        </w:rPr>
-        <w:t>Photo Dharma from Sadao, Thailand</w:t>
-      </w:r>
-      <w:r>
-        <w:rPr>
-          <w:rFonts w:asciiTheme="minorHAnsi" w:hAnsiTheme="minorHAnsi" w:cstheme="minorHAnsi"/>
-          <w:sz w:val="22"/>
-          <w:szCs w:val="22"/>
-        </w:rPr>
-        <w:t xml:space="preserve">. Courtesy: </w:t>
-      </w:r>
-      <w:r>
-        <w:rPr>
-          <w:rFonts w:asciiTheme="minorHAnsi" w:hAnsiTheme="minorHAnsi" w:cstheme="minorHAnsi"/>
-          <w:sz w:val="22"/>
-          <w:szCs w:val="22"/>
-        </w:rPr>
-        <w:t>https://en.wikipedia.org/wiki/Women_in_Buddhism</w:t>
-      </w:r>
-    </w:p>
-    <w:p>
-      <w:pPr>
-        <w:pStyle w:val="Standard"/>
-        <w:tabs>
-          <w:tab w:val="left" w:pos="7088"/>
-        </w:tabs>
-        <w:spacing w:after="0"/>
-        <w:rPr>
-          <w:rFonts w:ascii="Times New Roman" w:eastAsia="URWPalladioITU" w:hAnsi="Times New Roman"/>
-          <w:lang w:val="en-AU"/>
-        </w:rPr>
-      </w:pPr>
-    </w:p>
-    <w:p>
-      <w:pPr>
-        <w:pStyle w:val="Standard"/>
-        <w:tabs>
-          <w:tab w:val="left" w:pos="7088"/>
-        </w:tabs>
-        <w:spacing w:after="0"/>
-        <w:rPr>
-          <w:rFonts w:ascii="Times New Roman" w:eastAsia="URWPalladioITU" w:hAnsi="Times New Roman"/>
-          <w:lang w:val="en-AU"/>
-        </w:rPr>
-      </w:pPr>
-    </w:p>
-    <w:p>
-      <w:pPr>
-        <w:pStyle w:val="Standard"/>
-        <w:tabs>
-          <w:tab w:val="left" w:pos="7088"/>
-        </w:tabs>
-        <w:spacing w:after="0"/>
-        <w:rPr>
-          <w:rFonts w:ascii="Times New Roman" w:eastAsia="URWPalladioITU" w:hAnsi="Times New Roman"/>
-          <w:lang w:val="en-AU"/>
-        </w:rPr>
-      </w:pPr>
-    </w:p>
-    <w:p>
-      <w:pPr>
-        <w:pStyle w:val="Standard"/>
-        <w:tabs>
-          <w:tab w:val="left" w:pos="7088"/>
-        </w:tabs>
-        <w:spacing w:after="0"/>
-        <w:rPr>
-          <w:rFonts w:ascii="Times New Roman" w:eastAsia="URWPalladioITU" w:hAnsi="Times New Roman"/>
-          <w:lang w:val="en-AU"/>
-        </w:rPr>
-      </w:pPr>
-    </w:p>
-    <w:p>
-      <w:pPr>
-        <w:pStyle w:val="Standard"/>
-        <w:tabs>
-          <w:tab w:val="left" w:pos="7088"/>
-        </w:tabs>
-        <w:spacing w:after="0"/>
-        <w:rPr>
-          <w:rFonts w:ascii="Times New Roman" w:eastAsia="URWPalladioITU" w:hAnsi="Times New Roman"/>
-          <w:lang w:val="en-AU"/>
-        </w:rPr>
-      </w:pPr>
-    </w:p>
-    <w:p>
-      <w:pPr>
-        <w:pStyle w:val="Standard"/>
-        <w:tabs>
-          <w:tab w:val="left" w:pos="7088"/>
-        </w:tabs>
-        <w:spacing w:after="0"/>
-        <w:rPr>
-          <w:rFonts w:ascii="Times New Roman" w:eastAsia="URWPalladioITU" w:hAnsi="Times New Roman"/>
-          <w:lang w:val="en-AU"/>
-        </w:rPr>
-      </w:pPr>
-    </w:p>
-    <w:p>
-      <w:pPr>
-        <w:pStyle w:val="Standard"/>
-        <w:tabs>
-          <w:tab w:val="left" w:pos="7088"/>
-        </w:tabs>
-        <w:spacing w:after="0"/>
-        <w:rPr>
-          <w:rFonts w:ascii="Times New Roman" w:eastAsia="URWPalladioITU" w:hAnsi="Times New Roman"/>
-          <w:lang w:val="en-AU"/>
-        </w:rPr>
-      </w:pPr>
-    </w:p>
-    <w:p>
-      <w:pPr>
-        <w:pStyle w:val="Standard"/>
-        <w:tabs>
-          <w:tab w:val="left" w:pos="7088"/>
-        </w:tabs>
-        <w:spacing w:after="0"/>
-        <w:rPr>
-          <w:rFonts w:ascii="Times New Roman" w:eastAsia="URWPalladioITU" w:hAnsi="Times New Roman"/>
-          <w:lang w:val="en-AU"/>
-        </w:rPr>
-      </w:pPr>
-    </w:p>
-    <w:p>
-      <w:pPr>
-        <w:pStyle w:val="Standard"/>
-        <w:tabs>
-          <w:tab w:val="left" w:pos="7088"/>
-        </w:tabs>
-        <w:spacing w:after="0"/>
-        <w:rPr>
-          <w:rFonts w:ascii="Times New Roman" w:eastAsia="URWPalladioITU" w:hAnsi="Times New Roman"/>
-          <w:lang w:val="en-AU"/>
-        </w:rPr>
-      </w:pPr>
-      <w:r>
-        <w:rPr>
-          <w:rStyle w:val="Hyperlink1"/>
+        <w:endnoteReference w:id="12"/>
+      </w:r>
+    </w:p>
+    <w:p>
+      <w:pPr>
+        <w:pStyle w:val="Standard"/>
+        <w:tabs>
+          <w:tab w:val="left" w:pos="7088"/>
+        </w:tabs>
+        <w:spacing w:after="0"/>
+        <w:rPr>
+          <w:rStyle w:val="None"/>
+          <w:sz w:val="22"/>
+          <w:szCs w:val="22"/>
+        </w:rPr>
+      </w:pPr>
+    </w:p>
+    <w:p>
+      <w:pPr>
+        <w:pStyle w:val="Standard"/>
+        <w:tabs>
+          <w:tab w:val="left" w:pos="7088"/>
+        </w:tabs>
+        <w:spacing w:after="0"/>
+        <w:rPr>
+          <w:rStyle w:val="None"/>
+          <w:sz w:val="22"/>
+          <w:szCs w:val="22"/>
+        </w:rPr>
+      </w:pPr>
+    </w:p>
+    <w:p>
+      <w:pPr>
+        <w:pStyle w:val="Standard"/>
+        <w:tabs>
+          <w:tab w:val="left" w:pos="7088"/>
+        </w:tabs>
+        <w:spacing w:after="0"/>
+        <w:rPr>
+          <w:rStyle w:val="None"/>
+          <w:sz w:val="22"/>
+          <w:szCs w:val="22"/>
+        </w:rPr>
+      </w:pPr>
+      <w:r>
+        <w:rPr>
           <w:noProof/>
-          <w:color w:val="000000"/>
-          <w:sz w:val="22"/>
-          <w:szCs w:val="22"/>
-          <w:u w:color="000000"/>
         </w:rPr>
         <w:drawing>
-          <wp:anchor distT="57150" distB="57150" distL="57150" distR="57150" simplePos="0" relativeHeight="251659264" behindDoc="0" locked="0" layoutInCell="1" allowOverlap="1" wp14:anchorId="1F7DABCC" wp14:editId="1A5FE845">
+          <wp:anchor distT="0" distB="0" distL="114300" distR="114300" simplePos="0" relativeHeight="251661312" behindDoc="0" locked="0" layoutInCell="1" allowOverlap="1" wp14:anchorId="09961CC3" wp14:editId="5C024A12">
             <wp:simplePos x="0" y="0"/>
-            <wp:positionH relativeFrom="column">
-              <wp:posOffset>266700</wp:posOffset>
+            <wp:positionH relativeFrom="margin">
+              <wp:posOffset>1019175</wp:posOffset>
             </wp:positionH>
             <wp:positionV relativeFrom="paragraph">
-              <wp:posOffset>12065</wp:posOffset>
+              <wp:posOffset>123825</wp:posOffset>
             </wp:positionV>
-            <wp:extent cx="3563620" cy="3430270"/>
-            <wp:effectExtent l="0" t="0" r="0" b="0"/>
-            <wp:wrapThrough wrapText="bothSides" distL="57150" distR="57150">
-              <wp:wrapPolygon edited="1">
-                <wp:start x="0" y="0"/>
-                <wp:lineTo x="21600" y="0"/>
-                <wp:lineTo x="21600" y="21600"/>
-                <wp:lineTo x="0" y="21600"/>
-                <wp:lineTo x="0" y="0"/>
-              </wp:wrapPolygon>
-            </wp:wrapThrough>
-            <wp:docPr id="1073742036" name="officeArt object" descr="This may contain: an image of the buddhas in front of them with their hands clasped to each other"/>
-            <wp:cNvGraphicFramePr/>
-            <a:graphic xmlns:a="http://schemas.openxmlformats.org/drawingml/2006/main">
-              <a:graphicData uri="http://schemas.openxmlformats.org/drawingml/2006/picture">
-                <pic:pic xmlns:pic="http://schemas.openxmlformats.org/drawingml/2006/picture">
-                  <pic:nvPicPr>
-                    <pic:cNvPr id="1073742036" name="This may contain: an image of the buddhas in front of them with their hands clasped to each other" descr="This may contain: an image of the buddhas in front of them with their hands clasped to each other"/>
-                    <pic:cNvPicPr>
-                      <a:picLocks noChangeAspect="1"/>
-                    </pic:cNvPicPr>
-                  </pic:nvPicPr>
-                  <pic:blipFill>
-                    <a:blip r:embed="rId12"/>
-                    <a:stretch>
-                      <a:fillRect/>
-                    </a:stretch>
-                  </pic:blipFill>
-                  <pic:spPr>
-                    <a:xfrm>
-                      <a:off x="0" y="0"/>
-                      <a:ext cx="3563620" cy="3430270"/>
-                    </a:xfrm>
-                    <a:prstGeom prst="rect">
-                      <a:avLst/>
-                    </a:prstGeom>
-                    <a:ln w="12700" cap="flat">
-                      <a:noFill/>
-                      <a:miter lim="400000"/>
-                    </a:ln>
-                    <a:effectLst/>
-                  </pic:spPr>
-                </pic:pic>
-              </a:graphicData>
-            </a:graphic>
-            <wp14:sizeRelH relativeFrom="margin">
-              <wp14:pctWidth>0</wp14:pctWidth>
-            </wp14:sizeRelH>
-            <wp14:sizeRelV relativeFrom="margin">
-              <wp14:pctHeight>0</wp14:pctHeight>
-            </wp14:sizeRelV>
-          </wp:anchor>
-        </w:drawing>
-      </w:r>
-    </w:p>
-    <w:p>
-      <w:pPr>
-        <w:pStyle w:val="Standard"/>
-        <w:tabs>
-          <w:tab w:val="left" w:pos="7088"/>
-        </w:tabs>
-        <w:spacing w:after="0"/>
-        <w:rPr>
-          <w:rStyle w:val="None"/>
-        </w:rPr>
-      </w:pPr>
-      <w:r>
-        <w:rPr>
-          <w:rStyle w:val="None"/>
-          <w:sz w:val="22"/>
-          <w:szCs w:val="22"/>
-        </w:rPr>
-        <w:t>The Blessed One teaching the bhikkhuni sangha. Picture courtesy: https://in.pinterest.com/</w:t>
-      </w:r>
-    </w:p>
-    <w:p>
-      <w:pPr>
-        <w:pStyle w:val="Standard"/>
-        <w:tabs>
-          <w:tab w:val="left" w:pos="7088"/>
-        </w:tabs>
-        <w:spacing w:after="0"/>
-        <w:rPr>
-          <w:rFonts w:ascii="Times New Roman" w:hAnsi="Times New Roman" w:cstheme="minorBidi"/>
-          <w:lang w:val="en-AU" w:bidi="si-LK"/>
-        </w:rPr>
-      </w:pPr>
-    </w:p>
-    <w:p>
-      <w:pPr>
-        <w:pStyle w:val="Standard"/>
-        <w:tabs>
-          <w:tab w:val="left" w:pos="7088"/>
-        </w:tabs>
-        <w:spacing w:after="0"/>
-        <w:rPr>
-          <w:rFonts w:ascii="Times New Roman" w:hAnsi="Times New Roman" w:cs="Times New Roman"/>
-          <w:b/>
-          <w:bCs/>
-          <w:lang w:val="en-AU" w:bidi="si-LK"/>
-        </w:rPr>
-      </w:pPr>
-    </w:p>
-    <w:p>
-      <w:pPr>
-        <w:pStyle w:val="Standard"/>
-        <w:tabs>
-          <w:tab w:val="left" w:pos="7088"/>
-        </w:tabs>
-        <w:spacing w:after="0"/>
-        <w:rPr>
-          <w:rFonts w:ascii="Times New Roman" w:hAnsi="Times New Roman" w:cs="Times New Roman"/>
-          <w:b/>
-          <w:bCs/>
-          <w:lang w:val="en-AU" w:bidi="si-LK"/>
-        </w:rPr>
-      </w:pPr>
-    </w:p>
-    <w:p>
-      <w:pPr>
-        <w:pStyle w:val="Standard"/>
-        <w:tabs>
-          <w:tab w:val="left" w:pos="7088"/>
-        </w:tabs>
-        <w:spacing w:after="0"/>
-        <w:rPr>
-          <w:rFonts w:ascii="Times New Roman" w:hAnsi="Times New Roman" w:cs="Times New Roman"/>
-          <w:b/>
-          <w:bCs/>
-          <w:lang w:val="en-AU" w:bidi="si-LK"/>
-        </w:rPr>
-      </w:pPr>
-    </w:p>
-    <w:p>
-      <w:pPr>
-        <w:pStyle w:val="Standard"/>
-        <w:tabs>
-          <w:tab w:val="left" w:pos="7088"/>
-        </w:tabs>
-        <w:spacing w:after="0"/>
-        <w:rPr>
-          <w:rFonts w:ascii="Times New Roman" w:hAnsi="Times New Roman" w:cs="Times New Roman"/>
-          <w:b/>
-          <w:bCs/>
-          <w:lang w:val="en-AU" w:bidi="si-LK"/>
-        </w:rPr>
-      </w:pPr>
-    </w:p>
-    <w:p>
-      <w:pPr>
-        <w:pStyle w:val="Standard"/>
-        <w:tabs>
-          <w:tab w:val="left" w:pos="7088"/>
-        </w:tabs>
-        <w:spacing w:after="0"/>
-        <w:rPr>
-          <w:rFonts w:ascii="Times New Roman" w:hAnsi="Times New Roman" w:cs="Times New Roman"/>
-          <w:b/>
-          <w:bCs/>
-          <w:lang w:val="en-AU" w:bidi="si-LK"/>
-        </w:rPr>
-      </w:pPr>
-    </w:p>
-    <w:p>
-      <w:pPr>
-        <w:pStyle w:val="Standard"/>
-        <w:tabs>
-          <w:tab w:val="left" w:pos="7088"/>
-        </w:tabs>
-        <w:spacing w:after="0"/>
-        <w:rPr>
-          <w:rFonts w:ascii="Times New Roman" w:hAnsi="Times New Roman" w:cs="Times New Roman"/>
-          <w:b/>
-          <w:bCs/>
-          <w:lang w:val="en-AU" w:bidi="si-LK"/>
-        </w:rPr>
-      </w:pPr>
-    </w:p>
-    <w:p>
-      <w:pPr>
-        <w:pStyle w:val="Standard"/>
-        <w:tabs>
-          <w:tab w:val="left" w:pos="7088"/>
-        </w:tabs>
-        <w:spacing w:after="0"/>
-        <w:rPr>
-          <w:rFonts w:ascii="Times New Roman" w:hAnsi="Times New Roman" w:cs="Times New Roman"/>
-          <w:b/>
-          <w:bCs/>
-          <w:lang w:val="en-AU" w:bidi="si-LK"/>
-        </w:rPr>
-      </w:pPr>
-    </w:p>
-    <w:p>
-      <w:pPr>
-        <w:pStyle w:val="Standard"/>
-        <w:tabs>
-          <w:tab w:val="left" w:pos="7088"/>
-        </w:tabs>
-        <w:spacing w:after="0"/>
-        <w:rPr>
-          <w:rFonts w:ascii="Times New Roman" w:hAnsi="Times New Roman" w:cs="Times New Roman"/>
-          <w:b/>
-          <w:bCs/>
-          <w:lang w:val="en-AU" w:bidi="si-LK"/>
-        </w:rPr>
-      </w:pPr>
-    </w:p>
-    <w:p>
-      <w:pPr>
-        <w:pStyle w:val="Standard"/>
-        <w:tabs>
-          <w:tab w:val="left" w:pos="7088"/>
-        </w:tabs>
-        <w:spacing w:after="0"/>
-        <w:rPr>
-          <w:rFonts w:ascii="Times New Roman" w:hAnsi="Times New Roman" w:cs="Times New Roman"/>
-          <w:b/>
-          <w:bCs/>
-          <w:lang w:val="en-AU" w:bidi="si-LK"/>
-        </w:rPr>
-      </w:pPr>
-    </w:p>
-    <w:p>
-      <w:pPr>
-        <w:pStyle w:val="Standard"/>
-        <w:tabs>
-          <w:tab w:val="left" w:pos="7088"/>
-        </w:tabs>
-        <w:spacing w:after="0"/>
-        <w:rPr>
-          <w:rFonts w:ascii="Times New Roman" w:hAnsi="Times New Roman" w:cs="Times New Roman"/>
-          <w:b/>
-          <w:bCs/>
-          <w:lang w:val="en-AU" w:bidi="si-LK"/>
-        </w:rPr>
-      </w:pPr>
-    </w:p>
-    <w:p>
-      <w:pPr>
-        <w:pStyle w:val="Standard"/>
-        <w:tabs>
-          <w:tab w:val="left" w:pos="7088"/>
-        </w:tabs>
-        <w:spacing w:after="0"/>
-        <w:rPr>
-          <w:rFonts w:ascii="Times New Roman" w:hAnsi="Times New Roman" w:cs="Times New Roman"/>
-          <w:b/>
-          <w:bCs/>
-          <w:lang w:val="en-AU" w:bidi="si-LK"/>
-        </w:rPr>
-      </w:pPr>
-    </w:p>
-    <w:p>
-      <w:pPr>
-        <w:pStyle w:val="Standard"/>
-        <w:tabs>
-          <w:tab w:val="left" w:pos="7088"/>
-        </w:tabs>
-        <w:spacing w:after="0"/>
-        <w:rPr>
-          <w:rFonts w:ascii="Times New Roman" w:hAnsi="Times New Roman" w:cs="Times New Roman"/>
-          <w:b/>
-          <w:bCs/>
-          <w:lang w:val="en-AU" w:bidi="si-LK"/>
-        </w:rPr>
-      </w:pPr>
-    </w:p>
-    <w:p>
-      <w:pPr>
-        <w:pStyle w:val="Standard"/>
-        <w:tabs>
-          <w:tab w:val="left" w:pos="7088"/>
-        </w:tabs>
-        <w:spacing w:after="0"/>
-        <w:rPr>
-          <w:rFonts w:ascii="Times New Roman" w:hAnsi="Times New Roman" w:cs="Times New Roman"/>
-          <w:b/>
-          <w:bCs/>
-          <w:lang w:val="en-AU" w:bidi="si-LK"/>
-        </w:rPr>
-      </w:pPr>
-    </w:p>
-    <w:p>
-      <w:pPr>
-        <w:pStyle w:val="Standard"/>
-        <w:tabs>
-          <w:tab w:val="left" w:pos="7088"/>
-        </w:tabs>
-        <w:spacing w:after="0"/>
-        <w:rPr>
-          <w:rFonts w:ascii="Times New Roman" w:hAnsi="Times New Roman" w:cs="Times New Roman"/>
-          <w:b/>
-          <w:bCs/>
-          <w:lang w:val="en-AU" w:bidi="si-LK"/>
-        </w:rPr>
-      </w:pPr>
-    </w:p>
-    <w:p>
-      <w:pPr>
-        <w:pStyle w:val="Standard"/>
-        <w:tabs>
-          <w:tab w:val="left" w:pos="7088"/>
-        </w:tabs>
-        <w:spacing w:after="0"/>
-        <w:rPr>
-          <w:rFonts w:ascii="Times New Roman" w:hAnsi="Times New Roman" w:cs="Times New Roman"/>
-          <w:b/>
-          <w:bCs/>
-          <w:lang w:val="en-AU" w:bidi="si-LK"/>
-        </w:rPr>
-      </w:pPr>
-    </w:p>
-    <w:p>
-      <w:pPr>
-        <w:pStyle w:val="Standard"/>
-        <w:tabs>
-          <w:tab w:val="left" w:pos="7088"/>
-        </w:tabs>
-        <w:spacing w:after="0"/>
-        <w:rPr>
-          <w:rFonts w:asciiTheme="minorHAnsi" w:hAnsiTheme="minorHAnsi" w:cstheme="minorHAnsi"/>
-          <w:b/>
-          <w:bCs/>
-          <w:sz w:val="22"/>
-          <w:szCs w:val="22"/>
-          <w:lang w:val="en-AU" w:bidi="si-LK"/>
-        </w:rPr>
-      </w:pPr>
-      <w:r>
-        <w:rPr>
-          <w:noProof/>
-        </w:rPr>
-        <w:lastRenderedPageBreak/>
-        <w:drawing>
-          <wp:anchor distT="0" distB="0" distL="114300" distR="114300" simplePos="0" relativeHeight="251661312" behindDoc="0" locked="0" layoutInCell="1" allowOverlap="1" wp14:anchorId="09961CC3" wp14:editId="118690B4">
-            <wp:simplePos x="0" y="0"/>
-            <wp:positionH relativeFrom="margin">
-              <wp:posOffset>91440</wp:posOffset>
-            </wp:positionH>
-            <wp:positionV relativeFrom="paragraph">
-              <wp:posOffset>3810</wp:posOffset>
-            </wp:positionV>
-            <wp:extent cx="2487930" cy="1840230"/>
-            <wp:effectExtent l="0" t="0" r="7620" b="7620"/>
+            <wp:extent cx="3412800" cy="2523600"/>
+            <wp:effectExtent l="76200" t="76200" r="130810" b="124460"/>
             <wp:wrapThrough wrapText="bothSides">
               <wp:wrapPolygon edited="0">
-                <wp:start x="0" y="0"/>
-                <wp:lineTo x="0" y="21466"/>
-                <wp:lineTo x="21501" y="21466"/>
-                <wp:lineTo x="21501" y="0"/>
-                <wp:lineTo x="0" y="0"/>
+                <wp:start x="-241" y="-652"/>
+                <wp:lineTo x="-482" y="-489"/>
+                <wp:lineTo x="-482" y="21850"/>
+                <wp:lineTo x="-241" y="22502"/>
+                <wp:lineTo x="22066" y="22502"/>
+                <wp:lineTo x="22307" y="20546"/>
+                <wp:lineTo x="22307" y="2120"/>
+                <wp:lineTo x="22066" y="-326"/>
+                <wp:lineTo x="22066" y="-652"/>
+                <wp:lineTo x="-241" y="-652"/>
               </wp:wrapPolygon>
             </wp:wrapThrough>
             <wp:docPr id="305059127" name="Picture 2" descr="Buddhist eLibrary :: - The First Two ..."/>
@@ -4634,7 +4186,7 @@
                     </pic:cNvPicPr>
                   </pic:nvPicPr>
                   <pic:blipFill>
-                    <a:blip r:embed="rId13">
+                    <a:blip r:embed="rId12">
                       <a:extLst>
                         <a:ext uri="{28A0092B-C50C-407E-A947-70E740481C1C}">
                           <a14:useLocalDpi xmlns:a14="http://schemas.microsoft.com/office/drawing/2010/main" val="0"/>
@@ -4649,15 +4201,25 @@
                   <pic:spPr bwMode="auto">
                     <a:xfrm>
                       <a:off x="0" y="0"/>
-                      <a:ext cx="2487930" cy="1840230"/>
+                      <a:ext cx="3412800" cy="2523600"/>
                     </a:xfrm>
                     <a:prstGeom prst="rect">
                       <a:avLst/>
                     </a:prstGeom>
-                    <a:noFill/>
-                    <a:ln>
-                      <a:noFill/>
+                    <a:ln w="38100" cap="sq">
+                      <a:solidFill>
+                        <a:srgbClr val="000000"/>
+                      </a:solidFill>
+                      <a:prstDash val="solid"/>
+                      <a:miter lim="800000"/>
                     </a:ln>
+                    <a:effectLst>
+                      <a:outerShdw blurRad="50800" dist="38100" dir="2700000" algn="tl" rotWithShape="0">
+                        <a:srgbClr val="000000">
+                          <a:alpha val="43000"/>
+                        </a:srgbClr>
+                      </a:outerShdw>
+                    </a:effectLst>
                   </pic:spPr>
                 </pic:pic>
               </a:graphicData>
@@ -4671,13 +4233,238 @@
           </wp:anchor>
         </w:drawing>
       </w:r>
-      <w:r>
+    </w:p>
+    <w:p>
+      <w:pPr>
+        <w:pStyle w:val="Standard"/>
+        <w:tabs>
+          <w:tab w:val="left" w:pos="7088"/>
+        </w:tabs>
+        <w:spacing w:after="0"/>
+        <w:rPr>
+          <w:rStyle w:val="None"/>
+          <w:sz w:val="22"/>
+          <w:szCs w:val="22"/>
+        </w:rPr>
+      </w:pPr>
+    </w:p>
+    <w:p>
+      <w:pPr>
+        <w:pStyle w:val="Standard"/>
+        <w:tabs>
+          <w:tab w:val="left" w:pos="7088"/>
+        </w:tabs>
+        <w:spacing w:after="0"/>
+        <w:rPr>
+          <w:rFonts w:ascii="Times New Roman" w:hAnsi="Times New Roman" w:cs="Times New Roman"/>
+          <w:b/>
+          <w:bCs/>
+          <w:lang w:val="en-AU" w:bidi="si-LK"/>
+        </w:rPr>
+      </w:pPr>
+    </w:p>
+    <w:p>
+      <w:pPr>
+        <w:pStyle w:val="Standard"/>
+        <w:tabs>
+          <w:tab w:val="left" w:pos="7088"/>
+        </w:tabs>
+        <w:spacing w:after="0"/>
+        <w:rPr>
+          <w:rFonts w:ascii="Times New Roman" w:hAnsi="Times New Roman" w:cs="Times New Roman"/>
+          <w:b/>
+          <w:bCs/>
+          <w:lang w:val="en-AU" w:bidi="si-LK"/>
+        </w:rPr>
+      </w:pPr>
+    </w:p>
+    <w:p>
+      <w:pPr>
+        <w:pStyle w:val="Standard"/>
+        <w:tabs>
+          <w:tab w:val="left" w:pos="7088"/>
+        </w:tabs>
+        <w:spacing w:after="0"/>
+        <w:rPr>
+          <w:rFonts w:ascii="Times New Roman" w:hAnsi="Times New Roman" w:cs="Times New Roman"/>
+          <w:b/>
+          <w:bCs/>
+          <w:lang w:val="en-AU" w:bidi="si-LK"/>
+        </w:rPr>
+      </w:pPr>
+    </w:p>
+    <w:p>
+      <w:pPr>
+        <w:pStyle w:val="Standard"/>
+        <w:tabs>
+          <w:tab w:val="left" w:pos="7088"/>
+        </w:tabs>
+        <w:spacing w:after="0"/>
+        <w:rPr>
+          <w:rFonts w:ascii="Times New Roman" w:hAnsi="Times New Roman" w:cs="Times New Roman"/>
+          <w:b/>
+          <w:bCs/>
+          <w:lang w:val="en-AU" w:bidi="si-LK"/>
+        </w:rPr>
+      </w:pPr>
+    </w:p>
+    <w:p>
+      <w:pPr>
+        <w:pStyle w:val="Standard"/>
+        <w:tabs>
+          <w:tab w:val="left" w:pos="7088"/>
+        </w:tabs>
+        <w:spacing w:after="0"/>
+        <w:rPr>
+          <w:rFonts w:ascii="Times New Roman" w:hAnsi="Times New Roman" w:cs="Times New Roman"/>
+          <w:b/>
+          <w:bCs/>
+          <w:lang w:val="en-AU" w:bidi="si-LK"/>
+        </w:rPr>
+      </w:pPr>
+    </w:p>
+    <w:p>
+      <w:pPr>
+        <w:pStyle w:val="Standard"/>
+        <w:tabs>
+          <w:tab w:val="left" w:pos="7088"/>
+        </w:tabs>
+        <w:spacing w:after="0"/>
+        <w:rPr>
+          <w:rFonts w:ascii="Times New Roman" w:hAnsi="Times New Roman" w:cs="Times New Roman"/>
+          <w:b/>
+          <w:bCs/>
+          <w:lang w:val="en-AU" w:bidi="si-LK"/>
+        </w:rPr>
+      </w:pPr>
+    </w:p>
+    <w:p>
+      <w:pPr>
+        <w:pStyle w:val="Standard"/>
+        <w:tabs>
+          <w:tab w:val="left" w:pos="7088"/>
+        </w:tabs>
+        <w:spacing w:after="0"/>
+        <w:rPr>
+          <w:rFonts w:ascii="Times New Roman" w:hAnsi="Times New Roman" w:cs="Times New Roman"/>
+          <w:b/>
+          <w:bCs/>
+          <w:lang w:val="en-AU" w:bidi="si-LK"/>
+        </w:rPr>
+      </w:pPr>
+    </w:p>
+    <w:p>
+      <w:pPr>
+        <w:pStyle w:val="Standard"/>
+        <w:tabs>
+          <w:tab w:val="left" w:pos="7088"/>
+        </w:tabs>
+        <w:spacing w:after="0"/>
+        <w:rPr>
+          <w:rFonts w:ascii="Times New Roman" w:hAnsi="Times New Roman" w:cs="Times New Roman"/>
+          <w:b/>
+          <w:bCs/>
+          <w:lang w:val="en-AU" w:bidi="si-LK"/>
+        </w:rPr>
+      </w:pPr>
+    </w:p>
+    <w:p>
+      <w:pPr>
+        <w:pStyle w:val="Standard"/>
+        <w:tabs>
+          <w:tab w:val="left" w:pos="7088"/>
+        </w:tabs>
+        <w:spacing w:after="0"/>
         <w:rPr>
           <w:rFonts w:ascii="Times New Roman" w:hAnsi="Times New Roman" w:cs="Times New Roman"/>
           <w:lang w:val="en-GB"/>
         </w:rPr>
+      </w:pPr>
+    </w:p>
+    <w:p>
+      <w:pPr>
+        <w:pStyle w:val="Standard"/>
+        <w:tabs>
+          <w:tab w:val="left" w:pos="7088"/>
+        </w:tabs>
+        <w:spacing w:after="0"/>
+        <w:rPr>
+          <w:rFonts w:ascii="Times New Roman" w:hAnsi="Times New Roman" w:cs="Times New Roman"/>
+          <w:lang w:val="en-GB"/>
+        </w:rPr>
+      </w:pPr>
+    </w:p>
+    <w:p>
+      <w:pPr>
+        <w:pStyle w:val="Standard"/>
+        <w:tabs>
+          <w:tab w:val="left" w:pos="7088"/>
+        </w:tabs>
+        <w:spacing w:after="0"/>
+        <w:rPr>
+          <w:rFonts w:ascii="Times New Roman" w:hAnsi="Times New Roman" w:cs="Times New Roman"/>
+          <w:lang w:val="en-GB"/>
+        </w:rPr>
+      </w:pPr>
+    </w:p>
+    <w:p>
+      <w:pPr>
+        <w:pStyle w:val="Standard"/>
+        <w:tabs>
+          <w:tab w:val="left" w:pos="7088"/>
+        </w:tabs>
+        <w:spacing w:after="0"/>
+        <w:rPr>
+          <w:rFonts w:ascii="Times New Roman" w:hAnsi="Times New Roman" w:cs="Times New Roman"/>
+          <w:lang w:val="en-GB"/>
+        </w:rPr>
+      </w:pPr>
+      <w:r>
+        <w:rPr>
+          <w:rFonts w:ascii="Times New Roman" w:hAnsi="Times New Roman" w:cs="Times New Roman"/>
+          <w:lang w:val="en-GB"/>
+        </w:rPr>
         <w:t xml:space="preserve"> </w:t>
       </w:r>
+    </w:p>
+    <w:p>
+      <w:pPr>
+        <w:pStyle w:val="Standard"/>
+        <w:tabs>
+          <w:tab w:val="left" w:pos="7088"/>
+        </w:tabs>
+        <w:spacing w:after="0"/>
+        <w:rPr>
+          <w:rFonts w:ascii="Times New Roman" w:hAnsi="Times New Roman" w:cs="Times New Roman"/>
+          <w:lang w:val="en-GB"/>
+        </w:rPr>
+      </w:pPr>
+    </w:p>
+    <w:p>
+      <w:pPr>
+        <w:pStyle w:val="Standard"/>
+        <w:tabs>
+          <w:tab w:val="left" w:pos="7088"/>
+        </w:tabs>
+        <w:spacing w:after="0"/>
+        <w:rPr>
+          <w:rFonts w:ascii="Times New Roman" w:hAnsi="Times New Roman" w:cs="Times New Roman"/>
+          <w:lang w:val="en-GB"/>
+        </w:rPr>
+      </w:pPr>
+    </w:p>
+    <w:p>
+      <w:pPr>
+        <w:pStyle w:val="Standard"/>
+        <w:tabs>
+          <w:tab w:val="left" w:pos="7088"/>
+        </w:tabs>
+        <w:spacing w:after="0"/>
+        <w:rPr>
+          <w:rFonts w:ascii="Times New Roman" w:hAnsi="Times New Roman" w:cs="Times New Roman"/>
+          <w:lang w:val="en-AU" w:bidi="si-LK"/>
+        </w:rPr>
+      </w:pPr>
       <w:r>
         <w:rPr>
           <w:rFonts w:asciiTheme="minorHAnsi" w:hAnsiTheme="minorHAnsi" w:cstheme="minorHAnsi"/>
@@ -4735,192 +4522,37 @@
       </w:r>
       <w:r>
         <w:rPr>
+          <w:rStyle w:val="EndnoteReference"/>
           <w:rFonts w:asciiTheme="minorHAnsi" w:hAnsiTheme="minorHAnsi" w:cstheme="minorHAnsi"/>
           <w:b/>
           <w:bCs/>
           <w:sz w:val="22"/>
           <w:szCs w:val="22"/>
         </w:rPr>
-        <w:t xml:space="preserve">. </w:t>
-      </w:r>
-      <w:r>
-        <w:rPr>
-          <w:rFonts w:asciiTheme="minorHAnsi" w:hAnsiTheme="minorHAnsi" w:cstheme="minorHAnsi"/>
-          <w:sz w:val="22"/>
-          <w:szCs w:val="22"/>
-        </w:rPr>
-        <w:t xml:space="preserve">Picture </w:t>
-      </w:r>
-      <w:r>
-        <w:rPr>
-          <w:rFonts w:asciiTheme="minorHAnsi" w:hAnsiTheme="minorHAnsi" w:cstheme="minorHAnsi"/>
-          <w:sz w:val="22"/>
-          <w:szCs w:val="22"/>
-        </w:rPr>
-        <w:t>courtesy</w:t>
-      </w:r>
-      <w:r>
-        <w:rPr>
-          <w:rFonts w:asciiTheme="minorHAnsi" w:hAnsiTheme="minorHAnsi" w:cstheme="minorHAnsi"/>
-          <w:sz w:val="22"/>
-          <w:szCs w:val="22"/>
-        </w:rPr>
-        <w:t xml:space="preserve">: </w:t>
-      </w:r>
-      <w:r>
-        <w:rPr>
-          <w:rFonts w:asciiTheme="minorHAnsi" w:hAnsiTheme="minorHAnsi" w:cstheme="minorHAnsi"/>
-          <w:sz w:val="20"/>
-          <w:szCs w:val="20"/>
+        <w:endnoteReference w:id="13"/>
+      </w:r>
+    </w:p>
+    <w:p>
+      <w:pPr>
+        <w:pStyle w:val="Standard"/>
+        <w:tabs>
+          <w:tab w:val="left" w:pos="7088"/>
+        </w:tabs>
+        <w:spacing w:after="0"/>
+        <w:rPr>
+          <w:rFonts w:ascii="Times New Roman" w:hAnsi="Times New Roman" w:cs="Times New Roman"/>
           <w:lang w:val="en-AU" w:bidi="si-LK"/>
         </w:rPr>
-        <w:t>http://www.buddhistelibrary.org/library/</w:t>
-      </w:r>
-    </w:p>
-    <w:p>
-      <w:pPr>
-        <w:pStyle w:val="Standard"/>
-        <w:tabs>
-          <w:tab w:val="left" w:pos="7088"/>
-        </w:tabs>
-        <w:spacing w:after="0"/>
-        <w:rPr>
-          <w:rFonts w:ascii="Times New Roman" w:hAnsi="Times New Roman" w:cs="Times New Roman"/>
-          <w:lang w:val="en-AU" w:bidi="si-LK"/>
-        </w:rPr>
-      </w:pPr>
-    </w:p>
-    <w:p>
-      <w:pPr>
-        <w:pStyle w:val="Standard"/>
-        <w:tabs>
-          <w:tab w:val="left" w:pos="7088"/>
-        </w:tabs>
-        <w:spacing w:after="0"/>
-        <w:rPr>
-          <w:rFonts w:ascii="Times New Roman" w:hAnsi="Times New Roman" w:cs="Times New Roman"/>
-          <w:lang w:val="en-AU" w:bidi="si-LK"/>
-        </w:rPr>
-      </w:pPr>
-    </w:p>
-    <w:p>
-      <w:pPr>
-        <w:pStyle w:val="Standard"/>
-        <w:tabs>
-          <w:tab w:val="left" w:pos="7088"/>
-        </w:tabs>
-        <w:spacing w:after="0"/>
-        <w:rPr>
-          <w:rFonts w:ascii="Times New Roman" w:hAnsi="Times New Roman" w:cs="Times New Roman"/>
-          <w:lang w:val="en-AU" w:bidi="si-LK"/>
-        </w:rPr>
-      </w:pPr>
-      <w:r>
-        <w:rPr>
-          <w:rFonts w:ascii="Times New Roman" w:hAnsi="Times New Roman" w:cs="Times New Roman"/>
-          <w:lang w:val="en-AU" w:bidi="si-LK"/>
-        </w:rPr>
+      </w:pPr>
+    </w:p>
+    <w:p>
+      <w:pPr>
+        <w:pStyle w:val="Heading1"/>
+      </w:pPr>
+      <w:r>
         <w:t xml:space="preserve"> </w:t>
       </w:r>
-    </w:p>
-    <w:p>
-      <w:pPr>
-        <w:pStyle w:val="Standard"/>
-        <w:tabs>
-          <w:tab w:val="left" w:pos="7088"/>
-        </w:tabs>
-        <w:spacing w:after="0"/>
-        <w:rPr>
-          <w:rFonts w:ascii="Times New Roman" w:hAnsi="Times New Roman" w:cs="Times New Roman"/>
-          <w:lang w:val="en-AU" w:bidi="si-LK"/>
-        </w:rPr>
-      </w:pPr>
-    </w:p>
-    <w:p>
-      <w:pPr>
-        <w:pStyle w:val="Standard"/>
-        <w:tabs>
-          <w:tab w:val="left" w:pos="7088"/>
-        </w:tabs>
-        <w:spacing w:after="0"/>
-        <w:rPr>
-          <w:rFonts w:ascii="Times New Roman" w:hAnsi="Times New Roman" w:cs="Times New Roman"/>
-          <w:lang w:val="en-AU" w:bidi="si-LK"/>
-        </w:rPr>
-      </w:pPr>
-    </w:p>
-    <w:p>
-      <w:pPr>
-        <w:pStyle w:val="Standard"/>
-        <w:tabs>
-          <w:tab w:val="left" w:pos="7088"/>
-        </w:tabs>
-        <w:spacing w:after="0"/>
-        <w:rPr>
-          <w:rFonts w:ascii="Times New Roman" w:hAnsi="Times New Roman" w:cs="Times New Roman"/>
-          <w:lang w:val="en-AU" w:bidi="si-LK"/>
-        </w:rPr>
-      </w:pPr>
-    </w:p>
-    <w:p>
-      <w:pPr>
-        <w:pStyle w:val="Standard"/>
-        <w:tabs>
-          <w:tab w:val="left" w:pos="7088"/>
-        </w:tabs>
-        <w:spacing w:after="0"/>
-        <w:rPr>
-          <w:rFonts w:ascii="Times New Roman" w:hAnsi="Times New Roman" w:cs="Times New Roman"/>
-          <w:lang w:val="en-AU" w:bidi="si-LK"/>
-        </w:rPr>
-      </w:pPr>
-    </w:p>
-    <w:p>
-      <w:pPr>
-        <w:pStyle w:val="Standard"/>
-        <w:tabs>
-          <w:tab w:val="left" w:pos="7088"/>
-        </w:tabs>
-        <w:spacing w:after="0"/>
-        <w:rPr>
-          <w:rFonts w:ascii="Times New Roman" w:hAnsi="Times New Roman" w:cs="Times New Roman"/>
-          <w:lang w:val="en-AU" w:bidi="si-LK"/>
-        </w:rPr>
-      </w:pPr>
-    </w:p>
-    <w:p>
-      <w:pPr>
-        <w:pStyle w:val="Standard"/>
-        <w:tabs>
-          <w:tab w:val="left" w:pos="7088"/>
-        </w:tabs>
-        <w:spacing w:after="0"/>
-        <w:rPr>
-          <w:rFonts w:ascii="Times New Roman" w:hAnsi="Times New Roman" w:cs="Times New Roman"/>
-          <w:b/>
-          <w:bCs/>
-        </w:rPr>
-      </w:pPr>
-    </w:p>
-    <w:p>
-      <w:pPr>
-        <w:pStyle w:val="Standard"/>
-        <w:tabs>
-          <w:tab w:val="left" w:pos="7088"/>
-        </w:tabs>
-        <w:spacing w:after="0"/>
-        <w:rPr>
-          <w:rFonts w:ascii="Times New Roman" w:hAnsi="Times New Roman" w:cs="Times New Roman"/>
-          <w:b/>
-          <w:bCs/>
-        </w:rPr>
-      </w:pPr>
-      <w:r>
-        <w:rPr>
-          <w:rFonts w:ascii="Times New Roman" w:hAnsi="Times New Roman" w:cs="Times New Roman"/>
-          <w:b/>
-          <w:bCs/>
-        </w:rPr>
+      <w:r>
         <w:t>Lay Followers of the Buddha</w:t>
       </w:r>
     </w:p>
@@ -5159,7 +4791,7 @@
           <w:rStyle w:val="EndnoteReference"/>
           <w:rFonts w:ascii="Times New Roman" w:hAnsi="Times New Roman" w:cs="Times New Roman"/>
         </w:rPr>
-        <w:endnoteReference w:id="10"/>
+        <w:endnoteReference w:id="14"/>
       </w:r>
       <w:r>
         <w:rPr>
@@ -5207,7 +4839,7 @@
           <w:rStyle w:val="EndnoteReference"/>
           <w:rFonts w:ascii="Times New Roman" w:hAnsi="Times New Roman" w:cs="Times New Roman"/>
         </w:rPr>
-        <w:endnoteReference w:id="11"/>
+        <w:endnoteReference w:id="15"/>
       </w:r>
     </w:p>
     <w:p>
@@ -5264,7 +4896,14 @@
         <w:rPr>
           <w:rFonts w:ascii="Times New Roman" w:hAnsi="Times New Roman" w:cs="Times New Roman"/>
         </w:rPr>
-        <w:t xml:space="preserve">, along with 120,000 brahmin householders, became followers of the Buddha after hearing his teaching. It is also mentioned that 110,000 of those brahmins, led by King </w:t>
+        <w:t xml:space="preserve">, along with 120,000 brahmin householders, became followers of the Buddha after hearing his teaching. It is also mentioned that 110,000 of those </w:t>
+      </w:r>
+      <w:r>
+        <w:rPr>
+          <w:rFonts w:ascii="Times New Roman" w:hAnsi="Times New Roman" w:cs="Times New Roman"/>
+        </w:rPr>
+        <w:lastRenderedPageBreak/>
+        <w:t xml:space="preserve">brahmins, led by King </w:t>
       </w:r>
       <w:proofErr w:type="spellStart"/>
       <w:r>
@@ -5292,7 +4931,7 @@
           <w:rStyle w:val="EndnoteReference"/>
           <w:rFonts w:ascii="Times New Roman" w:hAnsi="Times New Roman" w:cs="Times New Roman"/>
         </w:rPr>
-        <w:endnoteReference w:id="12"/>
+        <w:endnoteReference w:id="16"/>
       </w:r>
       <w:r>
         <w:rPr>
@@ -5346,7 +4985,7 @@
           <w:rFonts w:ascii="Times New Roman" w:hAnsi="Times New Roman" w:cs="Times New Roman"/>
           <w:lang w:val="en-AU"/>
         </w:rPr>
-        <w:endnoteReference w:id="13"/>
+        <w:endnoteReference w:id="17"/>
       </w:r>
     </w:p>
     <w:p>
@@ -5384,7 +5023,7 @@
           <w:rStyle w:val="EndnoteReference"/>
           <w:rFonts w:ascii="Times New Roman" w:hAnsi="Times New Roman" w:cs="Times New Roman"/>
         </w:rPr>
-        <w:endnoteReference w:id="14"/>
+        <w:endnoteReference w:id="18"/>
       </w:r>
       <w:r>
         <w:rPr>
@@ -5522,7 +5161,7 @@
           <w:rStyle w:val="EndnoteReference"/>
           <w:rFonts w:ascii="Times New Roman" w:hAnsi="Times New Roman" w:cs="Times New Roman"/>
         </w:rPr>
-        <w:endnoteReference w:id="15"/>
+        <w:endnoteReference w:id="19"/>
       </w:r>
     </w:p>
     <w:p>
@@ -5558,16 +5197,7 @@
           <w:sz w:val="24"/>
           <w:szCs w:val="24"/>
         </w:rPr>
-        <w:t xml:space="preserve">, </w:t>
-      </w:r>
-      <w:r>
-        <w:rPr>
-          <w:rFonts w:ascii="Times New Roman" w:hAnsi="Times New Roman" w:cs="Times New Roman"/>
-          <w:sz w:val="24"/>
-          <w:szCs w:val="24"/>
-        </w:rPr>
-        <w:lastRenderedPageBreak/>
-        <w:t xml:space="preserve">King </w:t>
+        <w:t xml:space="preserve">, King </w:t>
       </w:r>
       <w:proofErr w:type="spellStart"/>
       <w:r>
@@ -5998,7 +5628,7 @@
           <w:rFonts w:ascii="Times New Roman" w:hAnsi="Times New Roman" w:cs="Times New Roman"/>
           <w:lang w:val="en-AU" w:bidi="si-LK"/>
         </w:rPr>
-        <w:endnoteReference w:id="16"/>
+        <w:endnoteReference w:id="20"/>
       </w:r>
     </w:p>
     <w:p>
@@ -6036,14 +5666,6 @@
           <w:sz w:val="24"/>
           <w:szCs w:val="24"/>
         </w:rPr>
-        <w:t xml:space="preserve">◙ </w:t>
-      </w:r>
-      <w:r>
-        <w:rPr>
-          <w:rFonts w:ascii="Times New Roman" w:hAnsi="Times New Roman" w:cs="Times New Roman"/>
-          <w:sz w:val="24"/>
-          <w:szCs w:val="24"/>
-        </w:rPr>
         <w:t>With this, we conclude this section. In the next section (5), we will focus on the greatness of the Blessed One.</w:t>
       </w:r>
     </w:p>
@@ -6060,23 +5682,13 @@
     </w:p>
     <w:p>
       <w:pPr>
-        <w:spacing w:after="0"/>
-        <w:rPr>
-          <w:rFonts w:ascii="Times New Roman" w:hAnsi="Times New Roman" w:cs="Times New Roman"/>
-          <w:b/>
-          <w:bCs/>
-          <w:sz w:val="24"/>
-          <w:szCs w:val="24"/>
+        <w:pStyle w:val="Heading3"/>
+        <w:rPr>
           <w:lang w:val="en-GB"/>
         </w:rPr>
       </w:pPr>
       <w:r>
         <w:rPr>
-          <w:rFonts w:ascii="Times New Roman" w:hAnsi="Times New Roman" w:cs="Times New Roman"/>
-          <w:b/>
-          <w:bCs/>
-          <w:sz w:val="24"/>
-          <w:szCs w:val="24"/>
           <w:lang w:val="en-GB"/>
         </w:rPr>
         <w:t>End Notes: Section 4-1</w:t>
@@ -6333,32 +5945,66 @@
   <w:endnote w:id="4">
     <w:p>
       <w:pPr>
-        <w:pStyle w:val="EndnoteText"/>
+        <w:pStyle w:val="Standard"/>
+        <w:tabs>
+          <w:tab w:val="left" w:pos="7088"/>
+        </w:tabs>
+        <w:spacing w:after="0"/>
+        <w:rPr>
+          <w:rFonts w:asciiTheme="minorHAnsi" w:eastAsia="URWPalladioITU" w:hAnsiTheme="minorHAnsi" w:cstheme="minorHAnsi"/>
+          <w:sz w:val="22"/>
+          <w:szCs w:val="22"/>
+          <w:lang w:val="en-AU"/>
+        </w:rPr>
       </w:pPr>
       <w:r>
         <w:rPr>
           <w:rStyle w:val="EndnoteReference"/>
+          <w:sz w:val="22"/>
+          <w:szCs w:val="22"/>
         </w:rPr>
         <w:endnoteRef/>
       </w:r>
       <w:r>
+        <w:rPr>
+          <w:sz w:val="22"/>
+          <w:szCs w:val="22"/>
+        </w:rPr>
         <w:t xml:space="preserve"> </w:t>
       </w:r>
       <w:r>
         <w:rPr>
-          <w:rFonts w:cstheme="minorHAnsi"/>
-          <w:sz w:val="22"/>
-          <w:szCs w:val="22"/>
-        </w:rPr>
-        <w:t xml:space="preserve">VP: Mahākhandhaka: </w:t>
-      </w:r>
-      <w:r>
-        <w:rPr>
-          <w:rFonts w:cstheme="minorHAnsi"/>
-          <w:sz w:val="22"/>
-          <w:szCs w:val="22"/>
-        </w:rPr>
-        <w:t>7. * Details of going forth of Venerable Yasa and his friends are given there.</w:t>
+          <w:sz w:val="22"/>
+          <w:szCs w:val="22"/>
+        </w:rPr>
+        <w:t>A</w:t>
+      </w:r>
+      <w:r>
+        <w:rPr>
+          <w:rFonts w:asciiTheme="minorHAnsi" w:eastAsia="URWPalladioITU" w:hAnsiTheme="minorHAnsi" w:cstheme="minorHAnsi"/>
+          <w:sz w:val="22"/>
+          <w:szCs w:val="22"/>
+          <w:lang w:val="en-AU"/>
+        </w:rPr>
+        <w:t xml:space="preserve"> modern depiction in a Thai temple</w:t>
+      </w:r>
+      <w:r>
+        <w:rPr>
+          <w:rFonts w:asciiTheme="minorHAnsi" w:eastAsia="URWPalladioITU" w:hAnsiTheme="minorHAnsi" w:cstheme="minorHAnsi"/>
+          <w:sz w:val="22"/>
+          <w:szCs w:val="22"/>
+          <w:lang w:val="en-AU"/>
+        </w:rPr>
+        <w:t xml:space="preserve">: Source: </w:t>
+      </w:r>
+      <w:r>
+        <w:rPr>
+          <w:rFonts w:asciiTheme="minorHAnsi" w:eastAsia="URWPalladioITU" w:hAnsiTheme="minorHAnsi" w:cstheme="minorHAnsi"/>
+          <w:sz w:val="22"/>
+          <w:szCs w:val="22"/>
+          <w:lang w:val="en-AU"/>
+        </w:rPr>
+        <w:t>https://en.wikipedia.org/wiki/Yasa</w:t>
       </w:r>
     </w:p>
   </w:endnote>
@@ -6366,25 +6012,39 @@
     <w:p>
       <w:pPr>
         <w:pStyle w:val="EndnoteText"/>
-        <w:rPr>
-          <w:sz w:val="22"/>
-          <w:szCs w:val="22"/>
-        </w:rPr>
       </w:pPr>
       <w:r>
         <w:rPr>
           <w:rStyle w:val="EndnoteReference"/>
-          <w:sz w:val="22"/>
-          <w:szCs w:val="22"/>
         </w:rPr>
         <w:endnoteRef/>
       </w:r>
       <w:r>
-        <w:rPr>
-          <w:sz w:val="22"/>
-          <w:szCs w:val="22"/>
-        </w:rPr>
-        <w:t xml:space="preserve"> See: section:13-2.</w:t>
+        <w:t xml:space="preserve"> </w:t>
+      </w:r>
+      <w:r>
+        <w:rPr>
+          <w:rFonts w:cstheme="minorHAnsi"/>
+          <w:sz w:val="22"/>
+          <w:szCs w:val="22"/>
+        </w:rPr>
+        <w:t xml:space="preserve">VP: </w:t>
+      </w:r>
+      <w:r>
+        <w:rPr>
+          <w:rFonts w:cstheme="minorHAnsi"/>
+          <w:sz w:val="22"/>
+          <w:szCs w:val="22"/>
+        </w:rPr>
+        <w:t xml:space="preserve">Mahākhandhaka: </w:t>
+      </w:r>
+      <w:r>
+        <w:rPr>
+          <w:rFonts w:cstheme="minorHAnsi"/>
+          <w:sz w:val="22"/>
+          <w:szCs w:val="22"/>
+        </w:rPr>
+        <w:t>7. * Details of going forth of Venerable Yasa and his friends are given there.</w:t>
       </w:r>
     </w:p>
   </w:endnote>
@@ -6417,14 +6077,7 @@
           <w:sz w:val="22"/>
           <w:szCs w:val="22"/>
         </w:rPr>
-        <w:t>See: section:14-1</w:t>
-      </w:r>
-      <w:r>
-        <w:rPr>
-          <w:sz w:val="22"/>
-          <w:szCs w:val="22"/>
-        </w:rPr>
-        <w:t xml:space="preserve"> for more details</w:t>
+        <w:t>AI generated Image.</w:t>
       </w:r>
     </w:p>
   </w:endnote>
@@ -6450,11 +6103,77 @@
           <w:sz w:val="22"/>
           <w:szCs w:val="22"/>
         </w:rPr>
-        <w:t xml:space="preserve"> Ibid.</w:t>
+        <w:t xml:space="preserve"> See: section:13-2.</w:t>
       </w:r>
     </w:p>
   </w:endnote>
   <w:endnote w:id="8">
+    <w:p>
+      <w:pPr>
+        <w:pStyle w:val="EndnoteText"/>
+        <w:rPr>
+          <w:sz w:val="22"/>
+          <w:szCs w:val="22"/>
+        </w:rPr>
+      </w:pPr>
+      <w:r>
+        <w:rPr>
+          <w:rStyle w:val="EndnoteReference"/>
+          <w:sz w:val="22"/>
+          <w:szCs w:val="22"/>
+        </w:rPr>
+        <w:endnoteRef/>
+      </w:r>
+      <w:r>
+        <w:rPr>
+          <w:sz w:val="22"/>
+          <w:szCs w:val="22"/>
+        </w:rPr>
+        <w:t xml:space="preserve"> </w:t>
+      </w:r>
+      <w:r>
+        <w:rPr>
+          <w:sz w:val="22"/>
+          <w:szCs w:val="22"/>
+        </w:rPr>
+        <w:t>See: section:14-1</w:t>
+      </w:r>
+      <w:r>
+        <w:rPr>
+          <w:sz w:val="22"/>
+          <w:szCs w:val="22"/>
+        </w:rPr>
+        <w:t xml:space="preserve"> for more details</w:t>
+      </w:r>
+    </w:p>
+  </w:endnote>
+  <w:endnote w:id="9">
+    <w:p>
+      <w:pPr>
+        <w:pStyle w:val="EndnoteText"/>
+        <w:rPr>
+          <w:sz w:val="22"/>
+          <w:szCs w:val="22"/>
+        </w:rPr>
+      </w:pPr>
+      <w:r>
+        <w:rPr>
+          <w:rStyle w:val="EndnoteReference"/>
+          <w:sz w:val="22"/>
+          <w:szCs w:val="22"/>
+        </w:rPr>
+        <w:endnoteRef/>
+      </w:r>
+      <w:r>
+        <w:rPr>
+          <w:sz w:val="22"/>
+          <w:szCs w:val="22"/>
+        </w:rPr>
+        <w:t xml:space="preserve"> Ibid.</w:t>
+      </w:r>
+    </w:p>
+  </w:endnote>
+  <w:endnote w:id="10">
     <w:p>
       <w:pPr>
         <w:spacing w:after="0" w:line="240" w:lineRule="auto"/>
@@ -6595,7 +6314,7 @@
       </w:r>
     </w:p>
   </w:endnote>
-  <w:endnote w:id="9">
+  <w:endnote w:id="11">
     <w:p>
       <w:pPr>
         <w:pStyle w:val="EndnoteText"/>
@@ -6620,81 +6339,6 @@
           <w:szCs w:val="22"/>
         </w:rPr>
         <w:t>See: AN1: Foremost Chapter for details of great bhikkhunis of the Buddha’s dispensation.</w:t>
-      </w:r>
-    </w:p>
-  </w:endnote>
-  <w:endnote w:id="10">
-    <w:p>
-      <w:pPr>
-        <w:pStyle w:val="EndnoteText"/>
-        <w:rPr>
-          <w:sz w:val="22"/>
-          <w:szCs w:val="22"/>
-        </w:rPr>
-      </w:pPr>
-      <w:r>
-        <w:rPr>
-          <w:rStyle w:val="EndnoteReference"/>
-          <w:sz w:val="22"/>
-          <w:szCs w:val="22"/>
-        </w:rPr>
-        <w:endnoteRef/>
-      </w:r>
-      <w:r>
-        <w:rPr>
-          <w:sz w:val="22"/>
-          <w:szCs w:val="22"/>
-        </w:rPr>
-        <w:t xml:space="preserve"> </w:t>
-      </w:r>
-      <w:r>
-        <w:rPr>
-          <w:rFonts w:cstheme="minorHAnsi"/>
-          <w:sz w:val="22"/>
-          <w:szCs w:val="22"/>
-        </w:rPr>
-        <w:t xml:space="preserve">VP: Mahākhandhaka: </w:t>
-      </w:r>
-      <w:r>
-        <w:rPr>
-          <w:rFonts w:cstheme="minorHAnsi"/>
-          <w:sz w:val="22"/>
-          <w:szCs w:val="22"/>
-        </w:rPr>
-        <w:t>7.</w:t>
-      </w:r>
-    </w:p>
-  </w:endnote>
-  <w:endnote w:id="11">
-    <w:p>
-      <w:pPr>
-        <w:pStyle w:val="EndnoteText"/>
-        <w:rPr>
-          <w:sz w:val="22"/>
-          <w:szCs w:val="22"/>
-        </w:rPr>
-      </w:pPr>
-      <w:r>
-        <w:rPr>
-          <w:rStyle w:val="EndnoteReference"/>
-          <w:sz w:val="22"/>
-          <w:szCs w:val="22"/>
-        </w:rPr>
-        <w:endnoteRef/>
-      </w:r>
-      <w:r>
-        <w:rPr>
-          <w:sz w:val="22"/>
-          <w:szCs w:val="22"/>
-        </w:rPr>
-        <w:t xml:space="preserve"> </w:t>
-      </w:r>
-      <w:r>
-        <w:rPr>
-          <w:sz w:val="22"/>
-          <w:szCs w:val="22"/>
-        </w:rPr>
-        <w:t>Ibid.</w:t>
       </w:r>
     </w:p>
   </w:endnote>
@@ -6727,39 +6371,91 @@
           <w:sz w:val="22"/>
           <w:szCs w:val="22"/>
         </w:rPr>
-        <w:t>Ibid.</w:t>
+        <w:t xml:space="preserve">Source: </w:t>
+      </w:r>
+      <w:r>
+        <w:rPr>
+          <w:rFonts w:cstheme="minorHAnsi"/>
+          <w:b/>
+          <w:bCs/>
+          <w:sz w:val="22"/>
+          <w:szCs w:val="22"/>
+        </w:rPr>
+        <w:t xml:space="preserve">- </w:t>
+      </w:r>
+      <w:r>
+        <w:rPr>
+          <w:rFonts w:cstheme="minorHAnsi"/>
+          <w:sz w:val="22"/>
+          <w:szCs w:val="22"/>
+        </w:rPr>
+        <w:t>Photo Dharma from Sadao, Thailand</w:t>
+      </w:r>
+      <w:r>
+        <w:rPr>
+          <w:rFonts w:cstheme="minorHAnsi"/>
+          <w:sz w:val="22"/>
+          <w:szCs w:val="22"/>
+        </w:rPr>
+        <w:t xml:space="preserve">. Courtesy: </w:t>
+      </w:r>
+      <w:r>
+        <w:rPr>
+          <w:rFonts w:cstheme="minorHAnsi"/>
+          <w:sz w:val="22"/>
+          <w:szCs w:val="22"/>
+        </w:rPr>
+        <w:t>https://en.wikipedia.org/wiki/Women_in_Buddhism</w:t>
       </w:r>
     </w:p>
   </w:endnote>
   <w:endnote w:id="13">
     <w:p>
       <w:pPr>
-        <w:pStyle w:val="EndnoteText"/>
+        <w:pStyle w:val="Standard"/>
+        <w:tabs>
+          <w:tab w:val="left" w:pos="7088"/>
+        </w:tabs>
+        <w:spacing w:after="0"/>
+        <w:rPr>
+          <w:rFonts w:asciiTheme="minorHAnsi" w:hAnsiTheme="minorHAnsi" w:cstheme="minorHAnsi"/>
+          <w:b/>
+          <w:bCs/>
+          <w:sz w:val="22"/>
+          <w:szCs w:val="22"/>
+          <w:lang w:val="en-AU" w:bidi="si-LK"/>
+        </w:rPr>
       </w:pPr>
       <w:r>
         <w:rPr>
           <w:rStyle w:val="EndnoteReference"/>
+          <w:sz w:val="22"/>
+          <w:szCs w:val="22"/>
         </w:rPr>
         <w:endnoteRef/>
       </w:r>
       <w:r>
+        <w:rPr>
+          <w:sz w:val="22"/>
+          <w:szCs w:val="22"/>
+        </w:rPr>
         <w:t xml:space="preserve"> </w:t>
       </w:r>
       <w:r>
         <w:rPr>
-          <w:rFonts w:cstheme="minorHAnsi"/>
-          <w:sz w:val="22"/>
-          <w:szCs w:val="22"/>
-        </w:rPr>
-        <w:t>VP: Mahākhandhaka</w:t>
-      </w:r>
-      <w:r>
-        <w:rPr>
-          <w:rFonts w:cstheme="minorHAnsi"/>
-          <w:sz w:val="22"/>
-          <w:szCs w:val="22"/>
-        </w:rPr>
-        <w:t>:26.</w:t>
+          <w:sz w:val="22"/>
+          <w:szCs w:val="22"/>
+        </w:rPr>
+        <w:t>Source:</w:t>
+      </w:r>
+      <w:r>
+        <w:rPr>
+          <w:rFonts w:asciiTheme="minorHAnsi" w:hAnsiTheme="minorHAnsi" w:cstheme="minorHAnsi"/>
+          <w:sz w:val="20"/>
+          <w:szCs w:val="20"/>
+          <w:lang w:val="en-AU" w:bidi="si-LK"/>
+        </w:rPr>
+        <w:t>http://www.buddhistelibrary.org/library/</w:t>
       </w:r>
     </w:p>
   </w:endnote>
@@ -6789,14 +6485,162 @@
       </w:r>
       <w:r>
         <w:rPr>
-          <w:sz w:val="22"/>
-          <w:szCs w:val="22"/>
-        </w:rPr>
-        <w:t>This event is described in section:14-2.</w:t>
+          <w:rFonts w:cstheme="minorHAnsi"/>
+          <w:sz w:val="22"/>
+          <w:szCs w:val="22"/>
+        </w:rPr>
+        <w:t xml:space="preserve">VP: </w:t>
+      </w:r>
+      <w:r>
+        <w:rPr>
+          <w:rFonts w:cstheme="minorHAnsi"/>
+          <w:sz w:val="22"/>
+          <w:szCs w:val="22"/>
+        </w:rPr>
+        <w:t xml:space="preserve">Mahākhandhaka: </w:t>
+      </w:r>
+      <w:r>
+        <w:rPr>
+          <w:rFonts w:cstheme="minorHAnsi"/>
+          <w:sz w:val="22"/>
+          <w:szCs w:val="22"/>
+        </w:rPr>
+        <w:t>7.</w:t>
       </w:r>
     </w:p>
   </w:endnote>
   <w:endnote w:id="15">
+    <w:p>
+      <w:pPr>
+        <w:pStyle w:val="EndnoteText"/>
+        <w:rPr>
+          <w:sz w:val="22"/>
+          <w:szCs w:val="22"/>
+        </w:rPr>
+      </w:pPr>
+      <w:r>
+        <w:rPr>
+          <w:rStyle w:val="EndnoteReference"/>
+          <w:sz w:val="22"/>
+          <w:szCs w:val="22"/>
+        </w:rPr>
+        <w:endnoteRef/>
+      </w:r>
+      <w:r>
+        <w:rPr>
+          <w:sz w:val="22"/>
+          <w:szCs w:val="22"/>
+        </w:rPr>
+        <w:t xml:space="preserve"> </w:t>
+      </w:r>
+      <w:r>
+        <w:rPr>
+          <w:sz w:val="22"/>
+          <w:szCs w:val="22"/>
+        </w:rPr>
+        <w:t>Ibid.</w:t>
+      </w:r>
+    </w:p>
+  </w:endnote>
+  <w:endnote w:id="16">
+    <w:p>
+      <w:pPr>
+        <w:pStyle w:val="EndnoteText"/>
+        <w:rPr>
+          <w:sz w:val="22"/>
+          <w:szCs w:val="22"/>
+        </w:rPr>
+      </w:pPr>
+      <w:r>
+        <w:rPr>
+          <w:rStyle w:val="EndnoteReference"/>
+          <w:sz w:val="22"/>
+          <w:szCs w:val="22"/>
+        </w:rPr>
+        <w:endnoteRef/>
+      </w:r>
+      <w:r>
+        <w:rPr>
+          <w:sz w:val="22"/>
+          <w:szCs w:val="22"/>
+        </w:rPr>
+        <w:t xml:space="preserve"> </w:t>
+      </w:r>
+      <w:r>
+        <w:rPr>
+          <w:sz w:val="22"/>
+          <w:szCs w:val="22"/>
+        </w:rPr>
+        <w:t>Ibid.</w:t>
+      </w:r>
+    </w:p>
+  </w:endnote>
+  <w:endnote w:id="17">
+    <w:p>
+      <w:pPr>
+        <w:pStyle w:val="EndnoteText"/>
+      </w:pPr>
+      <w:r>
+        <w:rPr>
+          <w:rStyle w:val="EndnoteReference"/>
+        </w:rPr>
+        <w:endnoteRef/>
+      </w:r>
+      <w:r>
+        <w:t xml:space="preserve"> </w:t>
+      </w:r>
+      <w:r>
+        <w:rPr>
+          <w:rFonts w:cstheme="minorHAnsi"/>
+          <w:sz w:val="22"/>
+          <w:szCs w:val="22"/>
+        </w:rPr>
+        <w:t>VP: Mahākhandhaka</w:t>
+      </w:r>
+      <w:r>
+        <w:rPr>
+          <w:rFonts w:cstheme="minorHAnsi"/>
+          <w:sz w:val="22"/>
+          <w:szCs w:val="22"/>
+        </w:rPr>
+        <w:t>:26.</w:t>
+      </w:r>
+    </w:p>
+  </w:endnote>
+  <w:endnote w:id="18">
+    <w:p>
+      <w:pPr>
+        <w:pStyle w:val="EndnoteText"/>
+        <w:rPr>
+          <w:sz w:val="22"/>
+          <w:szCs w:val="22"/>
+        </w:rPr>
+      </w:pPr>
+      <w:r>
+        <w:rPr>
+          <w:rStyle w:val="EndnoteReference"/>
+          <w:sz w:val="22"/>
+          <w:szCs w:val="22"/>
+        </w:rPr>
+        <w:endnoteRef/>
+      </w:r>
+      <w:r>
+        <w:rPr>
+          <w:sz w:val="22"/>
+          <w:szCs w:val="22"/>
+        </w:rPr>
+        <w:t xml:space="preserve"> </w:t>
+      </w:r>
+      <w:r>
+        <w:rPr>
+          <w:sz w:val="22"/>
+          <w:szCs w:val="22"/>
+        </w:rPr>
+        <w:t>This event is described in section:14-2.</w:t>
+      </w:r>
+    </w:p>
+  </w:endnote>
+  <w:endnote w:id="19">
     <w:p>
       <w:pPr>
         <w:spacing w:after="0" w:line="240" w:lineRule="auto"/>
@@ -6834,7 +6678,7 @@
       </w:hyperlink>
     </w:p>
   </w:endnote>
-  <w:endnote w:id="16">
+  <w:endnote w:id="20">
     <w:p>
       <w:pPr>
         <w:spacing w:after="0" w:line="240" w:lineRule="auto"/>
@@ -7684,7 +7528,6 @@
     <w:next w:val="Normal"/>
     <w:link w:val="Heading2Char"/>
     <w:uiPriority w:val="9"/>
-    <w:semiHidden/>
     <w:unhideWhenUsed/>
     <w:qFormat/>
     <w:rsid w:val="009A1870"/>
@@ -7707,7 +7550,6 @@
     <w:next w:val="Normal"/>
     <w:link w:val="Heading3Char"/>
     <w:uiPriority w:val="9"/>
-    <w:semiHidden/>
     <w:unhideWhenUsed/>
     <w:qFormat/>
     <w:rsid w:val="009A1870"/>
@@ -7901,7 +7743,6 @@
     <w:basedOn w:val="DefaultParagraphFont"/>
     <w:link w:val="Heading2"/>
     <w:uiPriority w:val="9"/>
-    <w:semiHidden/>
     <w:rsid w:val="009A1870"/>
     <w:rPr>
       <w:rFonts w:asciiTheme="majorHAnsi" w:eastAsiaTheme="majorEastAsia" w:hAnsiTheme="majorHAnsi" w:cstheme="majorBidi"/>
@@ -7915,7 +7756,6 @@
     <w:basedOn w:val="DefaultParagraphFont"/>
     <w:link w:val="Heading3"/>
     <w:uiPriority w:val="9"/>
-    <w:semiHidden/>
     <w:rsid w:val="009A1870"/>
     <w:rPr>
       <w:rFonts w:eastAsiaTheme="majorEastAsia" w:cstheme="majorBidi"/>

</xml_diff>